<commit_message>
Started Stepper motor controller
</commit_message>
<xml_diff>
--- a/Documentation/Technical Considerations.docx
+++ b/Documentation/Technical Considerations.docx
@@ -287,6 +287,7 @@
           <w:szCs w:val="24"/>
         </w:rPr>
       </w:pPr>
+      <w:proofErr w:type="spellStart"/>
       <w:r>
         <w:rPr>
           <w:b/>
@@ -296,6 +297,7 @@
         </w:rPr>
         <w:t>Studentnumber</w:t>
       </w:r>
+      <w:proofErr w:type="spellEnd"/>
       <w:r>
         <w:rPr>
           <w:b/>
@@ -991,8 +993,33 @@
                 <w:b/>
                 <w:lang w:val="en-US"/>
               </w:rPr>
-              <w:t>Datasheet unclear if there is a switching value of 750 Mhz or Khz</w:t>
-            </w:r>
+              <w:t xml:space="preserve">Datasheet unclear if there is a switching value of 750 </w:t>
+            </w:r>
+            <w:proofErr w:type="spellStart"/>
+            <w:r>
+              <w:rPr>
+                <w:b/>
+                <w:lang w:val="en-US"/>
+              </w:rPr>
+              <w:t>Mhz</w:t>
+            </w:r>
+            <w:proofErr w:type="spellEnd"/>
+            <w:r>
+              <w:rPr>
+                <w:b/>
+                <w:lang w:val="en-US"/>
+              </w:rPr>
+              <w:t xml:space="preserve"> or </w:t>
+            </w:r>
+            <w:proofErr w:type="spellStart"/>
+            <w:r>
+              <w:rPr>
+                <w:b/>
+                <w:lang w:val="en-US"/>
+              </w:rPr>
+              <w:t>Khz</w:t>
+            </w:r>
+            <w:proofErr w:type="spellEnd"/>
           </w:p>
         </w:tc>
         <w:tc>
@@ -1185,6 +1212,13 @@
                 <w:lang w:val="en-US"/>
               </w:rPr>
             </w:pPr>
+            <w:r>
+              <w:rPr>
+                <w:b/>
+                <w:lang w:val="en-US"/>
+              </w:rPr>
+              <w:t>TMC2209</w:t>
+            </w:r>
           </w:p>
         </w:tc>
         <w:tc>
@@ -1202,6 +1236,13 @@
                 <w:lang w:val="en-US"/>
               </w:rPr>
             </w:pPr>
+            <w:r>
+              <w:rPr>
+                <w:b/>
+                <w:lang w:val="en-US"/>
+              </w:rPr>
+              <w:t>Stepper driver</w:t>
+            </w:r>
           </w:p>
         </w:tc>
         <w:tc>
@@ -1219,6 +1260,13 @@
                 <w:lang w:val="en-US"/>
               </w:rPr>
             </w:pPr>
+            <w:r>
+              <w:rPr>
+                <w:b/>
+                <w:lang w:val="en-US"/>
+              </w:rPr>
+              <w:t>High quality, good documentation</w:t>
+            </w:r>
           </w:p>
         </w:tc>
         <w:tc>
@@ -1275,6 +1323,27 @@
                 <w:lang w:val="en-US"/>
               </w:rPr>
             </w:pPr>
+            <w:r>
+              <w:rPr>
+                <w:b/>
+                <w:lang w:val="en-US"/>
+              </w:rPr>
+              <w:t>ST</w:t>
+            </w:r>
+            <w:r>
+              <w:rPr>
+                <w:b/>
+                <w:lang w:val="en-US"/>
+              </w:rPr>
+              <w:t xml:space="preserve"> </w:t>
+            </w:r>
+            <w:r>
+              <w:rPr>
+                <w:b/>
+                <w:lang w:val="en-US"/>
+              </w:rPr>
+              <w:t>L297</w:t>
+            </w:r>
           </w:p>
         </w:tc>
         <w:tc>
@@ -1292,6 +1361,13 @@
                 <w:lang w:val="en-US"/>
               </w:rPr>
             </w:pPr>
+            <w:r>
+              <w:rPr>
+                <w:b/>
+                <w:lang w:val="en-US"/>
+              </w:rPr>
+              <w:t>Stepper driver</w:t>
+            </w:r>
           </w:p>
         </w:tc>
         <w:tc>
@@ -1309,6 +1385,36 @@
                 <w:lang w:val="en-US"/>
               </w:rPr>
             </w:pPr>
+            <w:r>
+              <w:rPr>
+                <w:b/>
+                <w:lang w:val="en-US"/>
+              </w:rPr>
+              <w:t>Reputable brand</w:t>
+            </w:r>
+            <w:r>
+              <w:rPr>
+                <w:b/>
+                <w:lang w:val="en-US"/>
+              </w:rPr>
+              <w:t xml:space="preserve">, low </w:t>
+            </w:r>
+            <w:proofErr w:type="spellStart"/>
+            <w:r>
+              <w:rPr>
+                <w:b/>
+                <w:lang w:val="en-US"/>
+              </w:rPr>
+              <w:t>cpu</w:t>
+            </w:r>
+            <w:proofErr w:type="spellEnd"/>
+            <w:r>
+              <w:rPr>
+                <w:b/>
+                <w:lang w:val="en-US"/>
+              </w:rPr>
+              <w:t xml:space="preserve"> usage</w:t>
+            </w:r>
           </w:p>
         </w:tc>
         <w:tc>
@@ -1326,6 +1432,13 @@
                 <w:lang w:val="en-US"/>
               </w:rPr>
             </w:pPr>
+            <w:r>
+              <w:rPr>
+                <w:b/>
+                <w:lang w:val="en-US"/>
+              </w:rPr>
+              <w:t>Expensive</w:t>
+            </w:r>
           </w:p>
         </w:tc>
         <w:tc>
@@ -1365,6 +1478,13 @@
                 <w:lang w:val="en-US"/>
               </w:rPr>
             </w:pPr>
+            <w:r>
+              <w:rPr>
+                <w:b/>
+                <w:lang w:val="en-US"/>
+              </w:rPr>
+              <w:t>Tmc2130</w:t>
+            </w:r>
           </w:p>
         </w:tc>
         <w:tc>
@@ -1382,6 +1502,13 @@
                 <w:lang w:val="en-US"/>
               </w:rPr>
             </w:pPr>
+            <w:r>
+              <w:rPr>
+                <w:b/>
+                <w:lang w:val="en-US"/>
+              </w:rPr>
+              <w:t>Stepper driver</w:t>
+            </w:r>
           </w:p>
         </w:tc>
         <w:tc>
@@ -1455,6 +1582,13 @@
                 <w:lang w:val="en-US"/>
               </w:rPr>
             </w:pPr>
+            <w:r>
+              <w:rPr>
+                <w:b/>
+                <w:lang w:val="en-US"/>
+              </w:rPr>
+              <w:t>Tmc2208</w:t>
+            </w:r>
           </w:p>
         </w:tc>
         <w:tc>
@@ -1472,6 +1606,13 @@
                 <w:lang w:val="en-US"/>
               </w:rPr>
             </w:pPr>
+            <w:r>
+              <w:rPr>
+                <w:b/>
+                <w:lang w:val="en-US"/>
+              </w:rPr>
+              <w:t>Stepper driver</w:t>
+            </w:r>
           </w:p>
         </w:tc>
         <w:tc>
@@ -2609,9 +2750,9 @@
           </w:p>
         </w:tc>
       </w:tr>
+      <w:bookmarkEnd w:id="0"/>
     </w:tbl>
     <w:p/>
-    <w:bookmarkEnd w:id="0"/>
     <w:sectPr>
       <w:pgSz w:w="11906" w:h="16838"/>
       <w:pgMar w:top="1417" w:right="1417" w:bottom="1417" w:left="1417" w:header="709" w:footer="709" w:gutter="0"/>

</xml_diff>

<commit_message>
changed led IC and schematic
</commit_message>
<xml_diff>
--- a/Documentation/Technical Considerations.docx
+++ b/Documentation/Technical Considerations.docx
@@ -287,7 +287,6 @@
           <w:szCs w:val="24"/>
         </w:rPr>
       </w:pPr>
-      <w:proofErr w:type="spellStart"/>
       <w:r>
         <w:rPr>
           <w:b/>
@@ -297,7 +296,6 @@
         </w:rPr>
         <w:t>Studentnumber</w:t>
       </w:r>
-      <w:proofErr w:type="spellEnd"/>
       <w:r>
         <w:rPr>
           <w:b/>
@@ -323,7 +321,6 @@
           <w:bCs/>
           <w:sz w:val="24"/>
           <w:szCs w:val="24"/>
-          <w:lang w:val="nl-NL"/>
         </w:rPr>
       </w:pPr>
       <w:r>
@@ -332,7 +329,6 @@
           <w:bCs/>
           <w:sz w:val="24"/>
           <w:szCs w:val="24"/>
-          <w:lang w:val="nl-NL"/>
         </w:rPr>
         <w:t>Client</w:t>
       </w:r>
@@ -340,7 +336,6 @@
         <w:rPr>
           <w:sz w:val="24"/>
           <w:szCs w:val="24"/>
-          <w:lang w:val="nl-NL"/>
         </w:rPr>
         <w:t>: Rud</w:t>
       </w:r>
@@ -348,7 +343,6 @@
         <w:rPr>
           <w:sz w:val="24"/>
           <w:szCs w:val="24"/>
-          <w:lang w:val="nl-NL"/>
         </w:rPr>
         <w:t>ie</w:t>
       </w:r>
@@ -356,7 +350,6 @@
         <w:rPr>
           <w:sz w:val="24"/>
           <w:szCs w:val="24"/>
-          <w:lang w:val="nl-NL"/>
         </w:rPr>
         <w:t xml:space="preserve"> van den Heuvel</w:t>
       </w:r>
@@ -369,7 +362,6 @@
           <w:bCs/>
           <w:sz w:val="24"/>
           <w:szCs w:val="24"/>
-          <w:lang w:val="nl-NL"/>
         </w:rPr>
       </w:pPr>
       <w:r>
@@ -378,7 +370,6 @@
           <w:bCs/>
           <w:sz w:val="24"/>
           <w:szCs w:val="24"/>
-          <w:lang w:val="nl-NL"/>
         </w:rPr>
         <w:t xml:space="preserve">Coach: </w:t>
       </w:r>
@@ -386,7 +377,6 @@
         <w:rPr>
           <w:sz w:val="24"/>
           <w:szCs w:val="24"/>
-          <w:lang w:val="nl-NL"/>
         </w:rPr>
         <w:t>Jeroen Veen</w:t>
       </w:r>
@@ -886,14 +876,7 @@
                 <w:b/>
                 <w:lang w:val="en-US"/>
               </w:rPr>
-              <w:t>TPS61158</w:t>
-            </w:r>
-            <w:r>
-              <w:rPr>
-                <w:b/>
-                <w:lang w:val="en-US"/>
-              </w:rPr>
-              <w:t xml:space="preserve"> </w:t>
+              <w:t xml:space="preserve">TPS61158 </w:t>
             </w:r>
           </w:p>
         </w:tc>
@@ -993,33 +976,8 @@
                 <w:b/>
                 <w:lang w:val="en-US"/>
               </w:rPr>
-              <w:t xml:space="preserve">Datasheet unclear if there is a switching value of 750 </w:t>
-            </w:r>
-            <w:proofErr w:type="spellStart"/>
-            <w:r>
-              <w:rPr>
-                <w:b/>
-                <w:lang w:val="en-US"/>
-              </w:rPr>
-              <w:t>Mhz</w:t>
-            </w:r>
-            <w:proofErr w:type="spellEnd"/>
-            <w:r>
-              <w:rPr>
-                <w:b/>
-                <w:lang w:val="en-US"/>
-              </w:rPr>
-              <w:t xml:space="preserve"> or </w:t>
-            </w:r>
-            <w:proofErr w:type="spellStart"/>
-            <w:r>
-              <w:rPr>
-                <w:b/>
-                <w:lang w:val="en-US"/>
-              </w:rPr>
-              <w:t>Khz</w:t>
-            </w:r>
-            <w:proofErr w:type="spellEnd"/>
+              <w:t>Datasheet unclear if there is a switching value of 750 Mhz or Khz</w:t>
+            </w:r>
           </w:p>
         </w:tc>
         <w:tc>
@@ -1397,23 +1355,7 @@
                 <w:b/>
                 <w:lang w:val="en-US"/>
               </w:rPr>
-              <w:t xml:space="preserve">, low </w:t>
-            </w:r>
-            <w:proofErr w:type="spellStart"/>
-            <w:r>
-              <w:rPr>
-                <w:b/>
-                <w:lang w:val="en-US"/>
-              </w:rPr>
-              <w:t>cpu</w:t>
-            </w:r>
-            <w:proofErr w:type="spellEnd"/>
-            <w:r>
-              <w:rPr>
-                <w:b/>
-                <w:lang w:val="en-US"/>
-              </w:rPr>
-              <w:t xml:space="preserve"> usage</w:t>
+              <w:t>, low cpu usage</w:t>
             </w:r>
           </w:p>
         </w:tc>
@@ -1757,1000 +1699,2723 @@
           </w:p>
         </w:tc>
       </w:tr>
+      <w:bookmarkEnd w:id="0"/>
+    </w:tbl>
+    <w:p/>
+    <w:tbl>
+      <w:tblPr>
+        <w:tblW w:w="9327" w:type="dxa"/>
+        <w:jc w:val="center"/>
+        <w:tblBorders>
+          <w:top w:val="single" w:sz="24" w:space="0" w:color="666666"/>
+          <w:left w:val="single" w:sz="24" w:space="0" w:color="666666"/>
+          <w:bottom w:val="single" w:sz="24" w:space="0" w:color="666666"/>
+          <w:right w:val="single" w:sz="24" w:space="0" w:color="666666"/>
+        </w:tblBorders>
+        <w:shd w:val="clear" w:color="auto" w:fill="292929"/>
+        <w:tblCellMar>
+          <w:top w:w="15" w:type="dxa"/>
+          <w:left w:w="15" w:type="dxa"/>
+          <w:bottom w:w="15" w:type="dxa"/>
+          <w:right w:w="15" w:type="dxa"/>
+        </w:tblCellMar>
+        <w:tblLook w:val="04A0" w:firstRow="1" w:lastRow="0" w:firstColumn="1" w:lastColumn="0" w:noHBand="0" w:noVBand="1"/>
+      </w:tblPr>
+      <w:tblGrid>
+        <w:gridCol w:w="681"/>
+        <w:gridCol w:w="3825"/>
+        <w:gridCol w:w="426"/>
+        <w:gridCol w:w="425"/>
+        <w:gridCol w:w="425"/>
+        <w:gridCol w:w="425"/>
+        <w:gridCol w:w="426"/>
+        <w:gridCol w:w="369"/>
+        <w:gridCol w:w="1048"/>
+        <w:gridCol w:w="1371"/>
+      </w:tblGrid>
       <w:tr>
         <w:trPr>
-          <w:trHeight w:val="777"/>
+          <w:jc w:val="center"/>
         </w:trPr>
         <w:tc>
           <w:tcPr>
-            <w:tcW w:w="1271" w:type="dxa"/>
-            <w:shd w:val="clear" w:color="auto" w:fill="DAE2F3"/>
-          </w:tcPr>
-          <w:p>
-            <w:pPr>
-              <w:pStyle w:val="TableParagraph"/>
-              <w:spacing w:before="116"/>
-              <w:ind w:left="110"/>
-              <w:rPr>
-                <w:b/>
-                <w:lang w:val="en-US"/>
-              </w:rPr>
-            </w:pPr>
-          </w:p>
-        </w:tc>
-        <w:tc>
-          <w:tcPr>
-            <w:tcW w:w="1843" w:type="dxa"/>
-            <w:shd w:val="clear" w:color="auto" w:fill="DAE2F3"/>
-          </w:tcPr>
-          <w:p>
-            <w:pPr>
-              <w:pStyle w:val="TableParagraph"/>
-              <w:spacing w:before="116"/>
-              <w:ind w:right="212"/>
-              <w:rPr>
-                <w:b/>
-                <w:lang w:val="en-US"/>
-              </w:rPr>
-            </w:pPr>
-          </w:p>
-        </w:tc>
-        <w:tc>
-          <w:tcPr>
-            <w:tcW w:w="2410" w:type="dxa"/>
-            <w:shd w:val="clear" w:color="auto" w:fill="DAE2F3"/>
-          </w:tcPr>
-          <w:p>
-            <w:pPr>
-              <w:pStyle w:val="TableParagraph"/>
-              <w:spacing w:before="116"/>
-              <w:ind w:left="119" w:right="144"/>
-              <w:rPr>
-                <w:b/>
-                <w:lang w:val="en-US"/>
-              </w:rPr>
-            </w:pPr>
-          </w:p>
-        </w:tc>
-        <w:tc>
-          <w:tcPr>
-            <w:tcW w:w="2693" w:type="dxa"/>
-            <w:shd w:val="clear" w:color="auto" w:fill="DAE2F3"/>
-          </w:tcPr>
-          <w:p>
-            <w:pPr>
-              <w:pStyle w:val="TableParagraph"/>
-              <w:spacing w:before="116"/>
-              <w:ind w:left="119" w:right="144"/>
-              <w:rPr>
-                <w:b/>
-                <w:lang w:val="en-US"/>
-              </w:rPr>
-            </w:pPr>
-          </w:p>
-        </w:tc>
-        <w:tc>
-          <w:tcPr>
-            <w:tcW w:w="2835" w:type="dxa"/>
-            <w:shd w:val="clear" w:color="auto" w:fill="DAE2F3"/>
-          </w:tcPr>
-          <w:p>
-            <w:pPr>
-              <w:pStyle w:val="TableParagraph"/>
-              <w:spacing w:before="116"/>
-              <w:ind w:left="119" w:right="144"/>
-              <w:rPr>
-                <w:b/>
-                <w:lang w:val="en-US"/>
-              </w:rPr>
-            </w:pPr>
+            <w:tcW w:w="681" w:type="dxa"/>
+            <w:tcBorders>
+              <w:top w:val="single" w:sz="24" w:space="0" w:color="666666"/>
+              <w:left w:val="single" w:sz="24" w:space="0" w:color="666666"/>
+              <w:bottom w:val="single" w:sz="24" w:space="0" w:color="666666"/>
+              <w:right w:val="single" w:sz="24" w:space="0" w:color="666666"/>
+            </w:tcBorders>
+            <w:shd w:val="clear" w:color="auto" w:fill="292929"/>
+            <w:noWrap/>
+            <w:vAlign w:val="bottom"/>
+            <w:hideMark/>
+          </w:tcPr>
+          <w:p>
+            <w:pPr>
+              <w:spacing w:after="0" w:line="240" w:lineRule="auto"/>
+              <w:rPr>
+                <w:rFonts w:ascii="Segoe UI" w:eastAsia="Times New Roman" w:hAnsi="Segoe UI" w:cs="Segoe UI"/>
+                <w:color w:val="FFFFFF"/>
+                <w:sz w:val="21"/>
+                <w:szCs w:val="21"/>
+                <w:lang w:eastAsia="nl-NL"/>
+              </w:rPr>
+            </w:pPr>
+            <w:r>
+              <w:rPr>
+                <w:rFonts w:ascii="Segoe UI" w:eastAsia="Times New Roman" w:hAnsi="Segoe UI" w:cs="Segoe UI"/>
+                <w:b/>
+                <w:bCs/>
+                <w:color w:val="FFFFFF"/>
+                <w:sz w:val="21"/>
+                <w:szCs w:val="21"/>
+                <w:lang w:eastAsia="nl-NL"/>
+              </w:rPr>
+              <w:t>Nr.</w:t>
+            </w:r>
+          </w:p>
+        </w:tc>
+        <w:tc>
+          <w:tcPr>
+            <w:tcW w:w="3825" w:type="dxa"/>
+            <w:tcBorders>
+              <w:top w:val="single" w:sz="24" w:space="0" w:color="666666"/>
+              <w:left w:val="single" w:sz="24" w:space="0" w:color="666666"/>
+              <w:bottom w:val="single" w:sz="24" w:space="0" w:color="666666"/>
+              <w:right w:val="single" w:sz="24" w:space="0" w:color="666666"/>
+            </w:tcBorders>
+            <w:shd w:val="clear" w:color="auto" w:fill="292929"/>
+            <w:noWrap/>
+            <w:vAlign w:val="bottom"/>
+            <w:hideMark/>
+          </w:tcPr>
+          <w:p>
+            <w:pPr>
+              <w:spacing w:after="0" w:line="240" w:lineRule="auto"/>
+              <w:rPr>
+                <w:rFonts w:ascii="Segoe UI" w:eastAsia="Times New Roman" w:hAnsi="Segoe UI" w:cs="Segoe UI"/>
+                <w:color w:val="FFFFFF"/>
+                <w:sz w:val="21"/>
+                <w:szCs w:val="21"/>
+                <w:lang w:eastAsia="nl-NL"/>
+              </w:rPr>
+            </w:pPr>
+            <w:r>
+              <w:rPr>
+                <w:rFonts w:ascii="Segoe UI" w:eastAsia="Times New Roman" w:hAnsi="Segoe UI" w:cs="Segoe UI"/>
+                <w:b/>
+                <w:bCs/>
+                <w:color w:val="FFFFFF"/>
+                <w:sz w:val="21"/>
+                <w:szCs w:val="21"/>
+                <w:lang w:eastAsia="nl-NL"/>
+              </w:rPr>
+              <w:t>Functionality</w:t>
+            </w:r>
+          </w:p>
+        </w:tc>
+        <w:tc>
+          <w:tcPr>
+            <w:tcW w:w="426" w:type="dxa"/>
+            <w:tcBorders>
+              <w:top w:val="single" w:sz="24" w:space="0" w:color="666666"/>
+              <w:left w:val="single" w:sz="24" w:space="0" w:color="666666"/>
+              <w:bottom w:val="single" w:sz="24" w:space="0" w:color="666666"/>
+              <w:right w:val="single" w:sz="24" w:space="0" w:color="666666"/>
+            </w:tcBorders>
+            <w:shd w:val="clear" w:color="auto" w:fill="292929"/>
+            <w:noWrap/>
+            <w:vAlign w:val="bottom"/>
+            <w:hideMark/>
+          </w:tcPr>
+          <w:p>
+            <w:pPr>
+              <w:spacing w:after="0" w:line="240" w:lineRule="auto"/>
+              <w:jc w:val="right"/>
+              <w:rPr>
+                <w:rFonts w:ascii="Segoe UI" w:eastAsia="Times New Roman" w:hAnsi="Segoe UI" w:cs="Segoe UI"/>
+                <w:color w:val="FFFFFF"/>
+                <w:sz w:val="21"/>
+                <w:szCs w:val="21"/>
+                <w:lang w:eastAsia="nl-NL"/>
+              </w:rPr>
+            </w:pPr>
+            <w:r>
+              <w:rPr>
+                <w:rFonts w:ascii="Segoe UI" w:eastAsia="Times New Roman" w:hAnsi="Segoe UI" w:cs="Segoe UI"/>
+                <w:b/>
+                <w:bCs/>
+                <w:color w:val="FFFFFF"/>
+                <w:sz w:val="21"/>
+                <w:szCs w:val="21"/>
+                <w:lang w:eastAsia="nl-NL"/>
+              </w:rPr>
+              <w:t>1</w:t>
+            </w:r>
+          </w:p>
+        </w:tc>
+        <w:tc>
+          <w:tcPr>
+            <w:tcW w:w="425" w:type="dxa"/>
+            <w:tcBorders>
+              <w:top w:val="single" w:sz="24" w:space="0" w:color="666666"/>
+              <w:left w:val="single" w:sz="24" w:space="0" w:color="666666"/>
+              <w:bottom w:val="single" w:sz="24" w:space="0" w:color="666666"/>
+              <w:right w:val="single" w:sz="24" w:space="0" w:color="666666"/>
+            </w:tcBorders>
+            <w:shd w:val="clear" w:color="auto" w:fill="292929"/>
+            <w:noWrap/>
+            <w:vAlign w:val="bottom"/>
+            <w:hideMark/>
+          </w:tcPr>
+          <w:p>
+            <w:pPr>
+              <w:spacing w:after="0" w:line="240" w:lineRule="auto"/>
+              <w:jc w:val="right"/>
+              <w:rPr>
+                <w:rFonts w:ascii="Segoe UI" w:eastAsia="Times New Roman" w:hAnsi="Segoe UI" w:cs="Segoe UI"/>
+                <w:color w:val="FFFFFF"/>
+                <w:sz w:val="21"/>
+                <w:szCs w:val="21"/>
+                <w:lang w:eastAsia="nl-NL"/>
+              </w:rPr>
+            </w:pPr>
+            <w:r>
+              <w:rPr>
+                <w:rFonts w:ascii="Segoe UI" w:eastAsia="Times New Roman" w:hAnsi="Segoe UI" w:cs="Segoe UI"/>
+                <w:b/>
+                <w:bCs/>
+                <w:color w:val="FFFFFF"/>
+                <w:sz w:val="21"/>
+                <w:szCs w:val="21"/>
+                <w:lang w:eastAsia="nl-NL"/>
+              </w:rPr>
+              <w:t>2</w:t>
+            </w:r>
+          </w:p>
+        </w:tc>
+        <w:tc>
+          <w:tcPr>
+            <w:tcW w:w="425" w:type="dxa"/>
+            <w:tcBorders>
+              <w:top w:val="single" w:sz="24" w:space="0" w:color="666666"/>
+              <w:left w:val="single" w:sz="24" w:space="0" w:color="666666"/>
+              <w:bottom w:val="single" w:sz="24" w:space="0" w:color="666666"/>
+              <w:right w:val="single" w:sz="24" w:space="0" w:color="666666"/>
+            </w:tcBorders>
+            <w:shd w:val="clear" w:color="auto" w:fill="292929"/>
+            <w:noWrap/>
+            <w:vAlign w:val="bottom"/>
+            <w:hideMark/>
+          </w:tcPr>
+          <w:p>
+            <w:pPr>
+              <w:spacing w:after="0" w:line="240" w:lineRule="auto"/>
+              <w:jc w:val="right"/>
+              <w:rPr>
+                <w:rFonts w:ascii="Segoe UI" w:eastAsia="Times New Roman" w:hAnsi="Segoe UI" w:cs="Segoe UI"/>
+                <w:color w:val="FFFFFF"/>
+                <w:sz w:val="21"/>
+                <w:szCs w:val="21"/>
+                <w:lang w:eastAsia="nl-NL"/>
+              </w:rPr>
+            </w:pPr>
+            <w:r>
+              <w:rPr>
+                <w:rFonts w:ascii="Segoe UI" w:eastAsia="Times New Roman" w:hAnsi="Segoe UI" w:cs="Segoe UI"/>
+                <w:b/>
+                <w:bCs/>
+                <w:color w:val="FFFFFF"/>
+                <w:sz w:val="21"/>
+                <w:szCs w:val="21"/>
+                <w:lang w:eastAsia="nl-NL"/>
+              </w:rPr>
+              <w:t>3</w:t>
+            </w:r>
+          </w:p>
+        </w:tc>
+        <w:tc>
+          <w:tcPr>
+            <w:tcW w:w="425" w:type="dxa"/>
+            <w:tcBorders>
+              <w:top w:val="single" w:sz="24" w:space="0" w:color="666666"/>
+              <w:left w:val="single" w:sz="24" w:space="0" w:color="666666"/>
+              <w:bottom w:val="single" w:sz="24" w:space="0" w:color="666666"/>
+              <w:right w:val="single" w:sz="24" w:space="0" w:color="666666"/>
+            </w:tcBorders>
+            <w:shd w:val="clear" w:color="auto" w:fill="292929"/>
+            <w:noWrap/>
+            <w:vAlign w:val="bottom"/>
+            <w:hideMark/>
+          </w:tcPr>
+          <w:p>
+            <w:pPr>
+              <w:spacing w:after="0" w:line="240" w:lineRule="auto"/>
+              <w:jc w:val="right"/>
+              <w:rPr>
+                <w:rFonts w:ascii="Segoe UI" w:eastAsia="Times New Roman" w:hAnsi="Segoe UI" w:cs="Segoe UI"/>
+                <w:color w:val="FFFFFF"/>
+                <w:sz w:val="21"/>
+                <w:szCs w:val="21"/>
+                <w:lang w:eastAsia="nl-NL"/>
+              </w:rPr>
+            </w:pPr>
+            <w:r>
+              <w:rPr>
+                <w:rFonts w:ascii="Segoe UI" w:eastAsia="Times New Roman" w:hAnsi="Segoe UI" w:cs="Segoe UI"/>
+                <w:b/>
+                <w:bCs/>
+                <w:color w:val="FFFFFF"/>
+                <w:sz w:val="21"/>
+                <w:szCs w:val="21"/>
+                <w:lang w:eastAsia="nl-NL"/>
+              </w:rPr>
+              <w:t>4</w:t>
+            </w:r>
+          </w:p>
+        </w:tc>
+        <w:tc>
+          <w:tcPr>
+            <w:tcW w:w="426" w:type="dxa"/>
+            <w:tcBorders>
+              <w:top w:val="single" w:sz="24" w:space="0" w:color="666666"/>
+              <w:left w:val="single" w:sz="24" w:space="0" w:color="666666"/>
+              <w:bottom w:val="single" w:sz="24" w:space="0" w:color="666666"/>
+              <w:right w:val="single" w:sz="24" w:space="0" w:color="666666"/>
+            </w:tcBorders>
+            <w:shd w:val="clear" w:color="auto" w:fill="292929"/>
+            <w:noWrap/>
+            <w:vAlign w:val="bottom"/>
+            <w:hideMark/>
+          </w:tcPr>
+          <w:p>
+            <w:pPr>
+              <w:spacing w:after="0" w:line="240" w:lineRule="auto"/>
+              <w:jc w:val="right"/>
+              <w:rPr>
+                <w:rFonts w:ascii="Segoe UI" w:eastAsia="Times New Roman" w:hAnsi="Segoe UI" w:cs="Segoe UI"/>
+                <w:color w:val="FFFFFF"/>
+                <w:sz w:val="21"/>
+                <w:szCs w:val="21"/>
+                <w:lang w:eastAsia="nl-NL"/>
+              </w:rPr>
+            </w:pPr>
+            <w:r>
+              <w:rPr>
+                <w:rFonts w:ascii="Segoe UI" w:eastAsia="Times New Roman" w:hAnsi="Segoe UI" w:cs="Segoe UI"/>
+                <w:b/>
+                <w:bCs/>
+                <w:color w:val="FFFFFF"/>
+                <w:sz w:val="21"/>
+                <w:szCs w:val="21"/>
+                <w:lang w:eastAsia="nl-NL"/>
+              </w:rPr>
+              <w:t>5</w:t>
+            </w:r>
+          </w:p>
+        </w:tc>
+        <w:tc>
+          <w:tcPr>
+            <w:tcW w:w="369" w:type="dxa"/>
+            <w:tcBorders>
+              <w:top w:val="single" w:sz="24" w:space="0" w:color="666666"/>
+              <w:left w:val="single" w:sz="24" w:space="0" w:color="666666"/>
+              <w:bottom w:val="single" w:sz="24" w:space="0" w:color="666666"/>
+              <w:right w:val="single" w:sz="24" w:space="0" w:color="666666"/>
+            </w:tcBorders>
+            <w:shd w:val="clear" w:color="auto" w:fill="292929"/>
+            <w:noWrap/>
+            <w:vAlign w:val="bottom"/>
+            <w:hideMark/>
+          </w:tcPr>
+          <w:p>
+            <w:pPr>
+              <w:spacing w:after="0" w:line="240" w:lineRule="auto"/>
+              <w:jc w:val="right"/>
+              <w:rPr>
+                <w:rFonts w:ascii="Segoe UI" w:eastAsia="Times New Roman" w:hAnsi="Segoe UI" w:cs="Segoe UI"/>
+                <w:color w:val="FFFFFF"/>
+                <w:sz w:val="21"/>
+                <w:szCs w:val="21"/>
+                <w:lang w:eastAsia="nl-NL"/>
+              </w:rPr>
+            </w:pPr>
+            <w:r>
+              <w:rPr>
+                <w:rFonts w:ascii="Segoe UI" w:eastAsia="Times New Roman" w:hAnsi="Segoe UI" w:cs="Segoe UI"/>
+                <w:b/>
+                <w:bCs/>
+                <w:color w:val="FFFFFF"/>
+                <w:sz w:val="21"/>
+                <w:szCs w:val="21"/>
+                <w:lang w:eastAsia="nl-NL"/>
+              </w:rPr>
+              <w:t>6</w:t>
+            </w:r>
+          </w:p>
+        </w:tc>
+        <w:tc>
+          <w:tcPr>
+            <w:tcW w:w="1048" w:type="dxa"/>
+            <w:tcBorders>
+              <w:top w:val="single" w:sz="24" w:space="0" w:color="666666"/>
+              <w:left w:val="single" w:sz="24" w:space="0" w:color="666666"/>
+              <w:bottom w:val="single" w:sz="24" w:space="0" w:color="666666"/>
+              <w:right w:val="single" w:sz="24" w:space="0" w:color="666666"/>
+            </w:tcBorders>
+            <w:shd w:val="clear" w:color="auto" w:fill="292929"/>
+            <w:noWrap/>
+            <w:vAlign w:val="bottom"/>
+            <w:hideMark/>
+          </w:tcPr>
+          <w:p>
+            <w:pPr>
+              <w:spacing w:after="0" w:line="240" w:lineRule="auto"/>
+              <w:rPr>
+                <w:rFonts w:ascii="Segoe UI" w:eastAsia="Times New Roman" w:hAnsi="Segoe UI" w:cs="Segoe UI"/>
+                <w:color w:val="FFFFFF"/>
+                <w:sz w:val="21"/>
+                <w:szCs w:val="21"/>
+                <w:lang w:eastAsia="nl-NL"/>
+              </w:rPr>
+            </w:pPr>
+            <w:r>
+              <w:rPr>
+                <w:rFonts w:ascii="Segoe UI" w:eastAsia="Times New Roman" w:hAnsi="Segoe UI" w:cs="Segoe UI"/>
+                <w:b/>
+                <w:bCs/>
+                <w:color w:val="FFFFFF"/>
+                <w:sz w:val="21"/>
+                <w:szCs w:val="21"/>
+                <w:lang w:eastAsia="nl-NL"/>
+              </w:rPr>
+              <w:t>Points</w:t>
+            </w:r>
+          </w:p>
+        </w:tc>
+        <w:tc>
+          <w:tcPr>
+            <w:tcW w:w="1277" w:type="dxa"/>
+            <w:tcBorders>
+              <w:top w:val="single" w:sz="24" w:space="0" w:color="666666"/>
+              <w:left w:val="single" w:sz="24" w:space="0" w:color="666666"/>
+              <w:bottom w:val="single" w:sz="24" w:space="0" w:color="666666"/>
+              <w:right w:val="single" w:sz="24" w:space="0" w:color="666666"/>
+            </w:tcBorders>
+            <w:shd w:val="clear" w:color="auto" w:fill="292929"/>
+            <w:noWrap/>
+            <w:vAlign w:val="bottom"/>
+            <w:hideMark/>
+          </w:tcPr>
+          <w:p>
+            <w:pPr>
+              <w:spacing w:after="0" w:line="240" w:lineRule="auto"/>
+              <w:rPr>
+                <w:rFonts w:ascii="Segoe UI" w:eastAsia="Times New Roman" w:hAnsi="Segoe UI" w:cs="Segoe UI"/>
+                <w:color w:val="FFFFFF"/>
+                <w:sz w:val="21"/>
+                <w:szCs w:val="21"/>
+                <w:lang w:eastAsia="nl-NL"/>
+              </w:rPr>
+            </w:pPr>
+            <w:r>
+              <w:rPr>
+                <w:rFonts w:ascii="Segoe UI" w:eastAsia="Times New Roman" w:hAnsi="Segoe UI" w:cs="Segoe UI"/>
+                <w:b/>
+                <w:bCs/>
+                <w:color w:val="FFFFFF"/>
+                <w:sz w:val="21"/>
+                <w:szCs w:val="21"/>
+                <w:lang w:eastAsia="nl-NL"/>
+              </w:rPr>
+              <w:t>Weightfactor</w:t>
+            </w:r>
           </w:p>
         </w:tc>
       </w:tr>
       <w:tr>
         <w:trPr>
-          <w:trHeight w:val="777"/>
+          <w:jc w:val="center"/>
         </w:trPr>
         <w:tc>
           <w:tcPr>
-            <w:tcW w:w="1271" w:type="dxa"/>
-            <w:shd w:val="clear" w:color="auto" w:fill="DAE2F3"/>
-          </w:tcPr>
-          <w:p>
-            <w:pPr>
-              <w:pStyle w:val="TableParagraph"/>
-              <w:spacing w:before="116"/>
-              <w:ind w:left="110"/>
-              <w:rPr>
-                <w:b/>
-                <w:lang w:val="en-US"/>
-              </w:rPr>
-            </w:pPr>
-          </w:p>
-        </w:tc>
-        <w:tc>
-          <w:tcPr>
-            <w:tcW w:w="1843" w:type="dxa"/>
-            <w:shd w:val="clear" w:color="auto" w:fill="DAE2F3"/>
-          </w:tcPr>
-          <w:p>
-            <w:pPr>
-              <w:pStyle w:val="TableParagraph"/>
-              <w:spacing w:before="116"/>
-              <w:ind w:right="212"/>
-              <w:rPr>
-                <w:b/>
-                <w:lang w:val="en-US"/>
-              </w:rPr>
-            </w:pPr>
-          </w:p>
-        </w:tc>
-        <w:tc>
-          <w:tcPr>
-            <w:tcW w:w="2410" w:type="dxa"/>
-            <w:shd w:val="clear" w:color="auto" w:fill="DAE2F3"/>
-          </w:tcPr>
-          <w:p>
-            <w:pPr>
-              <w:pStyle w:val="TableParagraph"/>
-              <w:spacing w:before="116"/>
-              <w:ind w:left="119" w:right="144"/>
-              <w:rPr>
-                <w:b/>
-                <w:lang w:val="en-US"/>
-              </w:rPr>
-            </w:pPr>
-          </w:p>
-        </w:tc>
-        <w:tc>
-          <w:tcPr>
-            <w:tcW w:w="2693" w:type="dxa"/>
-            <w:shd w:val="clear" w:color="auto" w:fill="DAE2F3"/>
-          </w:tcPr>
-          <w:p>
-            <w:pPr>
-              <w:pStyle w:val="TableParagraph"/>
-              <w:spacing w:before="116"/>
-              <w:ind w:left="119" w:right="144"/>
-              <w:rPr>
-                <w:b/>
-                <w:lang w:val="en-US"/>
-              </w:rPr>
-            </w:pPr>
-          </w:p>
-        </w:tc>
-        <w:tc>
-          <w:tcPr>
-            <w:tcW w:w="2835" w:type="dxa"/>
-            <w:shd w:val="clear" w:color="auto" w:fill="DAE2F3"/>
-          </w:tcPr>
-          <w:p>
-            <w:pPr>
-              <w:pStyle w:val="TableParagraph"/>
-              <w:spacing w:before="116"/>
-              <w:ind w:left="119" w:right="144"/>
-              <w:rPr>
-                <w:b/>
-                <w:lang w:val="en-US"/>
-              </w:rPr>
-            </w:pPr>
+            <w:tcW w:w="681" w:type="dxa"/>
+            <w:tcBorders>
+              <w:top w:val="single" w:sz="24" w:space="0" w:color="666666"/>
+              <w:left w:val="single" w:sz="24" w:space="0" w:color="666666"/>
+              <w:bottom w:val="single" w:sz="24" w:space="0" w:color="666666"/>
+              <w:right w:val="single" w:sz="24" w:space="0" w:color="666666"/>
+            </w:tcBorders>
+            <w:shd w:val="clear" w:color="auto" w:fill="292929"/>
+            <w:noWrap/>
+            <w:vAlign w:val="bottom"/>
+            <w:hideMark/>
+          </w:tcPr>
+          <w:p>
+            <w:pPr>
+              <w:spacing w:after="0" w:line="240" w:lineRule="auto"/>
+              <w:jc w:val="right"/>
+              <w:rPr>
+                <w:rFonts w:ascii="Segoe UI" w:eastAsia="Times New Roman" w:hAnsi="Segoe UI" w:cs="Segoe UI"/>
+                <w:color w:val="FFFFFF"/>
+                <w:sz w:val="21"/>
+                <w:szCs w:val="21"/>
+                <w:lang w:eastAsia="nl-NL"/>
+              </w:rPr>
+            </w:pPr>
+            <w:r>
+              <w:rPr>
+                <w:rFonts w:ascii="Segoe UI" w:eastAsia="Times New Roman" w:hAnsi="Segoe UI" w:cs="Segoe UI"/>
+                <w:b/>
+                <w:bCs/>
+                <w:color w:val="FFFFFF"/>
+                <w:sz w:val="21"/>
+                <w:szCs w:val="21"/>
+                <w:lang w:eastAsia="nl-NL"/>
+              </w:rPr>
+              <w:t>1</w:t>
+            </w:r>
+          </w:p>
+        </w:tc>
+        <w:tc>
+          <w:tcPr>
+            <w:tcW w:w="3825" w:type="dxa"/>
+            <w:tcBorders>
+              <w:top w:val="single" w:sz="24" w:space="0" w:color="666666"/>
+              <w:left w:val="single" w:sz="24" w:space="0" w:color="666666"/>
+              <w:bottom w:val="single" w:sz="24" w:space="0" w:color="666666"/>
+              <w:right w:val="single" w:sz="24" w:space="0" w:color="666666"/>
+            </w:tcBorders>
+            <w:shd w:val="clear" w:color="auto" w:fill="292929"/>
+            <w:noWrap/>
+            <w:vAlign w:val="bottom"/>
+            <w:hideMark/>
+          </w:tcPr>
+          <w:p>
+            <w:pPr>
+              <w:spacing w:after="0" w:line="240" w:lineRule="auto"/>
+              <w:rPr>
+                <w:rFonts w:ascii="Segoe UI" w:eastAsia="Times New Roman" w:hAnsi="Segoe UI" w:cs="Segoe UI"/>
+                <w:color w:val="FFFFFF"/>
+                <w:sz w:val="21"/>
+                <w:szCs w:val="21"/>
+                <w:lang w:eastAsia="nl-NL"/>
+              </w:rPr>
+            </w:pPr>
+            <w:r>
+              <w:rPr>
+                <w:rFonts w:ascii="Segoe UI" w:eastAsia="Times New Roman" w:hAnsi="Segoe UI" w:cs="Segoe UI"/>
+                <w:b/>
+                <w:bCs/>
+                <w:color w:val="FFFFFF"/>
+                <w:sz w:val="21"/>
+                <w:szCs w:val="21"/>
+                <w:lang w:eastAsia="nl-NL"/>
+              </w:rPr>
+              <w:t>Dim the led without visible flickering</w:t>
+            </w:r>
+          </w:p>
+        </w:tc>
+        <w:tc>
+          <w:tcPr>
+            <w:tcW w:w="426" w:type="dxa"/>
+            <w:tcBorders>
+              <w:top w:val="single" w:sz="24" w:space="0" w:color="666666"/>
+              <w:left w:val="single" w:sz="24" w:space="0" w:color="666666"/>
+              <w:bottom w:val="single" w:sz="24" w:space="0" w:color="666666"/>
+              <w:right w:val="single" w:sz="24" w:space="0" w:color="666666"/>
+            </w:tcBorders>
+            <w:shd w:val="clear" w:color="auto" w:fill="292929"/>
+            <w:noWrap/>
+            <w:vAlign w:val="bottom"/>
+            <w:hideMark/>
+          </w:tcPr>
+          <w:p>
+            <w:pPr>
+              <w:spacing w:after="0" w:line="240" w:lineRule="auto"/>
+              <w:rPr>
+                <w:rFonts w:ascii="Segoe UI" w:eastAsia="Times New Roman" w:hAnsi="Segoe UI" w:cs="Segoe UI"/>
+                <w:color w:val="FFFFFF"/>
+                <w:sz w:val="21"/>
+                <w:szCs w:val="21"/>
+                <w:lang w:eastAsia="nl-NL"/>
+              </w:rPr>
+            </w:pPr>
+            <w:r>
+              <w:rPr>
+                <w:rFonts w:ascii="Segoe UI" w:eastAsia="Times New Roman" w:hAnsi="Segoe UI" w:cs="Segoe UI"/>
+                <w:color w:val="FFFFFF"/>
+                <w:lang w:eastAsia="nl-NL"/>
+              </w:rPr>
+              <w:t>-</w:t>
+            </w:r>
+          </w:p>
+        </w:tc>
+        <w:tc>
+          <w:tcPr>
+            <w:tcW w:w="425" w:type="dxa"/>
+            <w:tcBorders>
+              <w:top w:val="single" w:sz="24" w:space="0" w:color="666666"/>
+              <w:left w:val="single" w:sz="24" w:space="0" w:color="666666"/>
+              <w:bottom w:val="single" w:sz="24" w:space="0" w:color="666666"/>
+              <w:right w:val="single" w:sz="24" w:space="0" w:color="666666"/>
+            </w:tcBorders>
+            <w:shd w:val="clear" w:color="auto" w:fill="292929"/>
+            <w:noWrap/>
+            <w:vAlign w:val="bottom"/>
+          </w:tcPr>
+          <w:p>
+            <w:pPr>
+              <w:spacing w:after="0" w:line="240" w:lineRule="auto"/>
+              <w:jc w:val="right"/>
+              <w:rPr>
+                <w:rFonts w:ascii="Segoe UI" w:eastAsia="Times New Roman" w:hAnsi="Segoe UI" w:cs="Segoe UI"/>
+                <w:color w:val="FFFFFF"/>
+                <w:sz w:val="21"/>
+                <w:szCs w:val="21"/>
+                <w:lang w:eastAsia="nl-NL"/>
+              </w:rPr>
+            </w:pPr>
+            <w:r>
+              <w:rPr>
+                <w:rFonts w:ascii="Segoe UI" w:eastAsia="Times New Roman" w:hAnsi="Segoe UI" w:cs="Segoe UI"/>
+                <w:color w:val="FFFFFF"/>
+                <w:sz w:val="21"/>
+                <w:szCs w:val="21"/>
+                <w:lang w:eastAsia="nl-NL"/>
+              </w:rPr>
+              <w:t>1</w:t>
+            </w:r>
+          </w:p>
+        </w:tc>
+        <w:tc>
+          <w:tcPr>
+            <w:tcW w:w="425" w:type="dxa"/>
+            <w:tcBorders>
+              <w:top w:val="single" w:sz="24" w:space="0" w:color="666666"/>
+              <w:left w:val="single" w:sz="24" w:space="0" w:color="666666"/>
+              <w:bottom w:val="single" w:sz="24" w:space="0" w:color="666666"/>
+              <w:right w:val="single" w:sz="24" w:space="0" w:color="666666"/>
+            </w:tcBorders>
+            <w:shd w:val="clear" w:color="auto" w:fill="292929"/>
+            <w:noWrap/>
+            <w:vAlign w:val="bottom"/>
+          </w:tcPr>
+          <w:p>
+            <w:pPr>
+              <w:spacing w:after="0" w:line="240" w:lineRule="auto"/>
+              <w:jc w:val="right"/>
+              <w:rPr>
+                <w:rFonts w:ascii="Segoe UI" w:eastAsia="Times New Roman" w:hAnsi="Segoe UI" w:cs="Segoe UI"/>
+                <w:color w:val="FFFFFF"/>
+                <w:sz w:val="21"/>
+                <w:szCs w:val="21"/>
+                <w:lang w:eastAsia="nl-NL"/>
+              </w:rPr>
+            </w:pPr>
+            <w:r>
+              <w:rPr>
+                <w:rFonts w:ascii="Segoe UI" w:eastAsia="Times New Roman" w:hAnsi="Segoe UI" w:cs="Segoe UI"/>
+                <w:color w:val="FFFFFF"/>
+                <w:sz w:val="21"/>
+                <w:szCs w:val="21"/>
+                <w:lang w:eastAsia="nl-NL"/>
+              </w:rPr>
+              <w:t>1</w:t>
+            </w:r>
+          </w:p>
+        </w:tc>
+        <w:tc>
+          <w:tcPr>
+            <w:tcW w:w="425" w:type="dxa"/>
+            <w:tcBorders>
+              <w:top w:val="single" w:sz="24" w:space="0" w:color="666666"/>
+              <w:left w:val="single" w:sz="24" w:space="0" w:color="666666"/>
+              <w:bottom w:val="single" w:sz="24" w:space="0" w:color="666666"/>
+              <w:right w:val="single" w:sz="24" w:space="0" w:color="666666"/>
+            </w:tcBorders>
+            <w:shd w:val="clear" w:color="auto" w:fill="292929"/>
+            <w:noWrap/>
+            <w:vAlign w:val="bottom"/>
+          </w:tcPr>
+          <w:p>
+            <w:pPr>
+              <w:spacing w:after="0" w:line="240" w:lineRule="auto"/>
+              <w:jc w:val="right"/>
+              <w:rPr>
+                <w:rFonts w:ascii="Segoe UI" w:eastAsia="Times New Roman" w:hAnsi="Segoe UI" w:cs="Segoe UI"/>
+                <w:color w:val="FFFFFF"/>
+                <w:sz w:val="21"/>
+                <w:szCs w:val="21"/>
+                <w:lang w:eastAsia="nl-NL"/>
+              </w:rPr>
+            </w:pPr>
+            <w:r>
+              <w:rPr>
+                <w:rFonts w:ascii="Segoe UI" w:eastAsia="Times New Roman" w:hAnsi="Segoe UI" w:cs="Segoe UI"/>
+                <w:color w:val="FFFFFF"/>
+                <w:sz w:val="21"/>
+                <w:szCs w:val="21"/>
+                <w:lang w:eastAsia="nl-NL"/>
+              </w:rPr>
+              <w:t>1</w:t>
+            </w:r>
+          </w:p>
+        </w:tc>
+        <w:tc>
+          <w:tcPr>
+            <w:tcW w:w="426" w:type="dxa"/>
+            <w:tcBorders>
+              <w:top w:val="single" w:sz="24" w:space="0" w:color="666666"/>
+              <w:left w:val="single" w:sz="24" w:space="0" w:color="666666"/>
+              <w:bottom w:val="single" w:sz="24" w:space="0" w:color="666666"/>
+              <w:right w:val="single" w:sz="24" w:space="0" w:color="666666"/>
+            </w:tcBorders>
+            <w:shd w:val="clear" w:color="auto" w:fill="292929"/>
+            <w:noWrap/>
+            <w:vAlign w:val="bottom"/>
+          </w:tcPr>
+          <w:p>
+            <w:pPr>
+              <w:spacing w:after="0" w:line="240" w:lineRule="auto"/>
+              <w:jc w:val="right"/>
+              <w:rPr>
+                <w:rFonts w:ascii="Segoe UI" w:eastAsia="Times New Roman" w:hAnsi="Segoe UI" w:cs="Segoe UI"/>
+                <w:color w:val="FFFFFF"/>
+                <w:sz w:val="21"/>
+                <w:szCs w:val="21"/>
+                <w:lang w:eastAsia="nl-NL"/>
+              </w:rPr>
+            </w:pPr>
+            <w:r>
+              <w:rPr>
+                <w:rFonts w:ascii="Segoe UI" w:eastAsia="Times New Roman" w:hAnsi="Segoe UI" w:cs="Segoe UI"/>
+                <w:color w:val="FFFFFF"/>
+                <w:sz w:val="21"/>
+                <w:szCs w:val="21"/>
+                <w:lang w:eastAsia="nl-NL"/>
+              </w:rPr>
+              <w:t>1</w:t>
+            </w:r>
+          </w:p>
+        </w:tc>
+        <w:tc>
+          <w:tcPr>
+            <w:tcW w:w="369" w:type="dxa"/>
+            <w:tcBorders>
+              <w:top w:val="single" w:sz="24" w:space="0" w:color="666666"/>
+              <w:left w:val="single" w:sz="24" w:space="0" w:color="666666"/>
+              <w:bottom w:val="single" w:sz="24" w:space="0" w:color="666666"/>
+              <w:right w:val="single" w:sz="24" w:space="0" w:color="666666"/>
+            </w:tcBorders>
+            <w:shd w:val="clear" w:color="auto" w:fill="292929"/>
+            <w:noWrap/>
+            <w:vAlign w:val="bottom"/>
+          </w:tcPr>
+          <w:p>
+            <w:pPr>
+              <w:spacing w:after="0" w:line="240" w:lineRule="auto"/>
+              <w:jc w:val="right"/>
+              <w:rPr>
+                <w:rFonts w:ascii="Segoe UI" w:eastAsia="Times New Roman" w:hAnsi="Segoe UI" w:cs="Segoe UI"/>
+                <w:color w:val="FFFFFF"/>
+                <w:sz w:val="21"/>
+                <w:szCs w:val="21"/>
+                <w:lang w:eastAsia="nl-NL"/>
+              </w:rPr>
+            </w:pPr>
+            <w:r>
+              <w:rPr>
+                <w:rFonts w:ascii="Segoe UI" w:eastAsia="Times New Roman" w:hAnsi="Segoe UI" w:cs="Segoe UI"/>
+                <w:color w:val="FFFFFF"/>
+                <w:sz w:val="21"/>
+                <w:szCs w:val="21"/>
+                <w:lang w:eastAsia="nl-NL"/>
+              </w:rPr>
+              <w:t>1</w:t>
+            </w:r>
+          </w:p>
+        </w:tc>
+        <w:tc>
+          <w:tcPr>
+            <w:tcW w:w="1048" w:type="dxa"/>
+            <w:tcBorders>
+              <w:top w:val="single" w:sz="24" w:space="0" w:color="666666"/>
+              <w:left w:val="single" w:sz="24" w:space="0" w:color="666666"/>
+              <w:bottom w:val="single" w:sz="24" w:space="0" w:color="666666"/>
+              <w:right w:val="single" w:sz="24" w:space="0" w:color="666666"/>
+            </w:tcBorders>
+            <w:shd w:val="clear" w:color="auto" w:fill="292929"/>
+            <w:noWrap/>
+            <w:vAlign w:val="bottom"/>
+          </w:tcPr>
+          <w:p>
+            <w:pPr>
+              <w:spacing w:after="0" w:line="240" w:lineRule="auto"/>
+              <w:jc w:val="right"/>
+              <w:rPr>
+                <w:rFonts w:ascii="Segoe UI" w:eastAsia="Times New Roman" w:hAnsi="Segoe UI" w:cs="Segoe UI"/>
+                <w:color w:val="FFFFFF"/>
+                <w:sz w:val="21"/>
+                <w:szCs w:val="21"/>
+                <w:lang w:eastAsia="nl-NL"/>
+              </w:rPr>
+            </w:pPr>
+            <w:r>
+              <w:rPr>
+                <w:rFonts w:ascii="Segoe UI" w:eastAsia="Times New Roman" w:hAnsi="Segoe UI" w:cs="Segoe UI"/>
+                <w:color w:val="FFFFFF"/>
+                <w:sz w:val="21"/>
+                <w:szCs w:val="21"/>
+                <w:lang w:eastAsia="nl-NL"/>
+              </w:rPr>
+              <w:t>5</w:t>
+            </w:r>
+          </w:p>
+        </w:tc>
+        <w:tc>
+          <w:tcPr>
+            <w:tcW w:w="1277" w:type="dxa"/>
+            <w:tcBorders>
+              <w:top w:val="single" w:sz="24" w:space="0" w:color="666666"/>
+              <w:left w:val="single" w:sz="24" w:space="0" w:color="666666"/>
+              <w:bottom w:val="single" w:sz="24" w:space="0" w:color="666666"/>
+              <w:right w:val="single" w:sz="24" w:space="0" w:color="666666"/>
+            </w:tcBorders>
+            <w:shd w:val="clear" w:color="auto" w:fill="292929"/>
+            <w:noWrap/>
+            <w:vAlign w:val="bottom"/>
+          </w:tcPr>
+          <w:p>
+            <w:pPr>
+              <w:spacing w:after="0" w:line="240" w:lineRule="auto"/>
+              <w:jc w:val="right"/>
+              <w:rPr>
+                <w:rFonts w:ascii="Segoe UI" w:eastAsia="Times New Roman" w:hAnsi="Segoe UI" w:cs="Segoe UI"/>
+                <w:color w:val="FFFFFF"/>
+                <w:sz w:val="21"/>
+                <w:szCs w:val="21"/>
+                <w:lang w:eastAsia="nl-NL"/>
+              </w:rPr>
+            </w:pPr>
+            <w:r>
+              <w:rPr>
+                <w:rFonts w:ascii="Segoe UI" w:eastAsia="Times New Roman" w:hAnsi="Segoe UI" w:cs="Segoe UI"/>
+                <w:color w:val="FFFFFF"/>
+                <w:sz w:val="21"/>
+                <w:szCs w:val="21"/>
+                <w:lang w:eastAsia="nl-NL"/>
+              </w:rPr>
+              <w:t>5</w:t>
+            </w:r>
           </w:p>
         </w:tc>
       </w:tr>
       <w:tr>
         <w:trPr>
-          <w:trHeight w:val="777"/>
+          <w:jc w:val="center"/>
         </w:trPr>
         <w:tc>
           <w:tcPr>
-            <w:tcW w:w="1271" w:type="dxa"/>
-            <w:shd w:val="clear" w:color="auto" w:fill="DAE2F3"/>
-          </w:tcPr>
-          <w:p>
-            <w:pPr>
-              <w:pStyle w:val="TableParagraph"/>
-              <w:spacing w:before="116"/>
-              <w:ind w:left="110"/>
-              <w:rPr>
-                <w:b/>
-                <w:lang w:val="en-US"/>
-              </w:rPr>
-            </w:pPr>
-          </w:p>
-        </w:tc>
-        <w:tc>
-          <w:tcPr>
-            <w:tcW w:w="1843" w:type="dxa"/>
-            <w:shd w:val="clear" w:color="auto" w:fill="DAE2F3"/>
-          </w:tcPr>
-          <w:p>
-            <w:pPr>
-              <w:pStyle w:val="TableParagraph"/>
-              <w:spacing w:before="116"/>
-              <w:ind w:right="212"/>
-              <w:rPr>
-                <w:b/>
-                <w:lang w:val="en-US"/>
-              </w:rPr>
-            </w:pPr>
-          </w:p>
-        </w:tc>
-        <w:tc>
-          <w:tcPr>
-            <w:tcW w:w="2410" w:type="dxa"/>
-            <w:shd w:val="clear" w:color="auto" w:fill="DAE2F3"/>
-          </w:tcPr>
-          <w:p>
-            <w:pPr>
-              <w:pStyle w:val="TableParagraph"/>
-              <w:spacing w:before="116"/>
-              <w:ind w:left="119" w:right="144"/>
-              <w:rPr>
-                <w:b/>
-                <w:lang w:val="en-US"/>
-              </w:rPr>
-            </w:pPr>
-          </w:p>
-        </w:tc>
-        <w:tc>
-          <w:tcPr>
-            <w:tcW w:w="2693" w:type="dxa"/>
-            <w:shd w:val="clear" w:color="auto" w:fill="DAE2F3"/>
-          </w:tcPr>
-          <w:p>
-            <w:pPr>
-              <w:pStyle w:val="TableParagraph"/>
-              <w:spacing w:before="116"/>
-              <w:ind w:left="119" w:right="144"/>
-              <w:rPr>
-                <w:b/>
-                <w:lang w:val="en-US"/>
-              </w:rPr>
-            </w:pPr>
-          </w:p>
-        </w:tc>
-        <w:tc>
-          <w:tcPr>
-            <w:tcW w:w="2835" w:type="dxa"/>
-            <w:shd w:val="clear" w:color="auto" w:fill="DAE2F3"/>
-          </w:tcPr>
-          <w:p>
-            <w:pPr>
-              <w:pStyle w:val="TableParagraph"/>
-              <w:spacing w:before="116"/>
-              <w:ind w:left="119" w:right="144"/>
-              <w:rPr>
-                <w:b/>
-                <w:lang w:val="en-US"/>
-              </w:rPr>
-            </w:pPr>
+            <w:tcW w:w="681" w:type="dxa"/>
+            <w:tcBorders>
+              <w:top w:val="single" w:sz="24" w:space="0" w:color="666666"/>
+              <w:left w:val="single" w:sz="24" w:space="0" w:color="666666"/>
+              <w:bottom w:val="single" w:sz="24" w:space="0" w:color="666666"/>
+              <w:right w:val="single" w:sz="24" w:space="0" w:color="666666"/>
+            </w:tcBorders>
+            <w:shd w:val="clear" w:color="auto" w:fill="292929"/>
+            <w:noWrap/>
+            <w:vAlign w:val="bottom"/>
+            <w:hideMark/>
+          </w:tcPr>
+          <w:p>
+            <w:pPr>
+              <w:spacing w:after="0" w:line="240" w:lineRule="auto"/>
+              <w:jc w:val="right"/>
+              <w:rPr>
+                <w:rFonts w:ascii="Segoe UI" w:eastAsia="Times New Roman" w:hAnsi="Segoe UI" w:cs="Segoe UI"/>
+                <w:color w:val="FFFFFF"/>
+                <w:sz w:val="21"/>
+                <w:szCs w:val="21"/>
+                <w:lang w:eastAsia="nl-NL"/>
+              </w:rPr>
+            </w:pPr>
+            <w:r>
+              <w:rPr>
+                <w:rFonts w:ascii="Segoe UI" w:eastAsia="Times New Roman" w:hAnsi="Segoe UI" w:cs="Segoe UI"/>
+                <w:b/>
+                <w:bCs/>
+                <w:color w:val="FFFFFF"/>
+                <w:sz w:val="21"/>
+                <w:szCs w:val="21"/>
+                <w:lang w:eastAsia="nl-NL"/>
+              </w:rPr>
+              <w:t>2</w:t>
+            </w:r>
+          </w:p>
+        </w:tc>
+        <w:tc>
+          <w:tcPr>
+            <w:tcW w:w="3825" w:type="dxa"/>
+            <w:tcBorders>
+              <w:top w:val="single" w:sz="24" w:space="0" w:color="666666"/>
+              <w:left w:val="single" w:sz="24" w:space="0" w:color="666666"/>
+              <w:bottom w:val="single" w:sz="24" w:space="0" w:color="666666"/>
+              <w:right w:val="single" w:sz="24" w:space="0" w:color="666666"/>
+            </w:tcBorders>
+            <w:shd w:val="clear" w:color="auto" w:fill="292929"/>
+            <w:noWrap/>
+            <w:vAlign w:val="bottom"/>
+            <w:hideMark/>
+          </w:tcPr>
+          <w:p>
+            <w:pPr>
+              <w:spacing w:after="0" w:line="240" w:lineRule="auto"/>
+              <w:rPr>
+                <w:rFonts w:ascii="Segoe UI" w:eastAsia="Times New Roman" w:hAnsi="Segoe UI" w:cs="Segoe UI"/>
+                <w:b/>
+                <w:bCs/>
+                <w:color w:val="FFFFFF"/>
+                <w:sz w:val="21"/>
+                <w:szCs w:val="21"/>
+                <w:lang w:eastAsia="nl-NL"/>
+              </w:rPr>
+            </w:pPr>
+            <w:r>
+              <w:rPr>
+                <w:rFonts w:ascii="Segoe UI" w:eastAsia="Times New Roman" w:hAnsi="Segoe UI" w:cs="Segoe UI"/>
+                <w:b/>
+                <w:bCs/>
+                <w:color w:val="FFFFFF"/>
+                <w:sz w:val="21"/>
+                <w:szCs w:val="21"/>
+                <w:lang w:eastAsia="nl-NL"/>
+              </w:rPr>
+              <w:t>Provide enough power to fully brighten LED</w:t>
+            </w:r>
+          </w:p>
+        </w:tc>
+        <w:tc>
+          <w:tcPr>
+            <w:tcW w:w="426" w:type="dxa"/>
+            <w:tcBorders>
+              <w:top w:val="single" w:sz="24" w:space="0" w:color="666666"/>
+              <w:left w:val="single" w:sz="24" w:space="0" w:color="666666"/>
+              <w:bottom w:val="single" w:sz="24" w:space="0" w:color="666666"/>
+              <w:right w:val="single" w:sz="24" w:space="0" w:color="666666"/>
+            </w:tcBorders>
+            <w:shd w:val="clear" w:color="auto" w:fill="292929"/>
+            <w:noWrap/>
+            <w:vAlign w:val="bottom"/>
+            <w:hideMark/>
+          </w:tcPr>
+          <w:p>
+            <w:pPr>
+              <w:spacing w:after="0" w:line="240" w:lineRule="auto"/>
+              <w:jc w:val="right"/>
+              <w:rPr>
+                <w:rFonts w:ascii="Segoe UI" w:eastAsia="Times New Roman" w:hAnsi="Segoe UI" w:cs="Segoe UI"/>
+                <w:color w:val="FFFFFF"/>
+                <w:sz w:val="21"/>
+                <w:szCs w:val="21"/>
+                <w:lang w:eastAsia="nl-NL"/>
+              </w:rPr>
+            </w:pPr>
+            <w:r>
+              <w:rPr>
+                <w:rFonts w:ascii="Segoe UI" w:eastAsia="Times New Roman" w:hAnsi="Segoe UI" w:cs="Segoe UI"/>
+                <w:color w:val="FFFFFF"/>
+                <w:sz w:val="21"/>
+                <w:szCs w:val="21"/>
+                <w:lang w:eastAsia="nl-NL"/>
+              </w:rPr>
+              <w:t>0</w:t>
+            </w:r>
+          </w:p>
+        </w:tc>
+        <w:tc>
+          <w:tcPr>
+            <w:tcW w:w="425" w:type="dxa"/>
+            <w:tcBorders>
+              <w:top w:val="single" w:sz="24" w:space="0" w:color="666666"/>
+              <w:left w:val="single" w:sz="24" w:space="0" w:color="666666"/>
+              <w:bottom w:val="single" w:sz="24" w:space="0" w:color="666666"/>
+              <w:right w:val="single" w:sz="24" w:space="0" w:color="666666"/>
+            </w:tcBorders>
+            <w:shd w:val="clear" w:color="auto" w:fill="292929"/>
+            <w:noWrap/>
+            <w:vAlign w:val="bottom"/>
+          </w:tcPr>
+          <w:p>
+            <w:pPr>
+              <w:spacing w:after="0" w:line="240" w:lineRule="auto"/>
+              <w:rPr>
+                <w:rFonts w:ascii="Segoe UI" w:eastAsia="Times New Roman" w:hAnsi="Segoe UI" w:cs="Segoe UI"/>
+                <w:color w:val="FFFFFF"/>
+                <w:sz w:val="21"/>
+                <w:szCs w:val="21"/>
+                <w:lang w:eastAsia="nl-NL"/>
+              </w:rPr>
+            </w:pPr>
+            <w:r>
+              <w:rPr>
+                <w:rFonts w:ascii="Segoe UI" w:eastAsia="Times New Roman" w:hAnsi="Segoe UI" w:cs="Segoe UI"/>
+                <w:color w:val="FFFFFF"/>
+                <w:sz w:val="21"/>
+                <w:szCs w:val="21"/>
+                <w:lang w:eastAsia="nl-NL"/>
+              </w:rPr>
+              <w:t>-</w:t>
+            </w:r>
+          </w:p>
+        </w:tc>
+        <w:tc>
+          <w:tcPr>
+            <w:tcW w:w="425" w:type="dxa"/>
+            <w:tcBorders>
+              <w:top w:val="single" w:sz="24" w:space="0" w:color="666666"/>
+              <w:left w:val="single" w:sz="24" w:space="0" w:color="666666"/>
+              <w:bottom w:val="single" w:sz="24" w:space="0" w:color="666666"/>
+              <w:right w:val="single" w:sz="24" w:space="0" w:color="666666"/>
+            </w:tcBorders>
+            <w:shd w:val="clear" w:color="auto" w:fill="292929"/>
+            <w:noWrap/>
+            <w:vAlign w:val="bottom"/>
+          </w:tcPr>
+          <w:p>
+            <w:pPr>
+              <w:spacing w:after="0" w:line="240" w:lineRule="auto"/>
+              <w:jc w:val="right"/>
+              <w:rPr>
+                <w:rFonts w:ascii="Segoe UI" w:eastAsia="Times New Roman" w:hAnsi="Segoe UI" w:cs="Segoe UI"/>
+                <w:color w:val="FFFFFF"/>
+                <w:sz w:val="21"/>
+                <w:szCs w:val="21"/>
+                <w:lang w:eastAsia="nl-NL"/>
+              </w:rPr>
+            </w:pPr>
+            <w:r>
+              <w:rPr>
+                <w:rFonts w:ascii="Segoe UI" w:eastAsia="Times New Roman" w:hAnsi="Segoe UI" w:cs="Segoe UI"/>
+                <w:color w:val="FFFFFF"/>
+                <w:sz w:val="21"/>
+                <w:szCs w:val="21"/>
+                <w:lang w:eastAsia="nl-NL"/>
+              </w:rPr>
+              <w:t>0</w:t>
+            </w:r>
+          </w:p>
+        </w:tc>
+        <w:tc>
+          <w:tcPr>
+            <w:tcW w:w="425" w:type="dxa"/>
+            <w:tcBorders>
+              <w:top w:val="single" w:sz="24" w:space="0" w:color="666666"/>
+              <w:left w:val="single" w:sz="24" w:space="0" w:color="666666"/>
+              <w:bottom w:val="single" w:sz="24" w:space="0" w:color="666666"/>
+              <w:right w:val="single" w:sz="24" w:space="0" w:color="666666"/>
+            </w:tcBorders>
+            <w:shd w:val="clear" w:color="auto" w:fill="292929"/>
+            <w:noWrap/>
+            <w:vAlign w:val="bottom"/>
+          </w:tcPr>
+          <w:p>
+            <w:pPr>
+              <w:spacing w:after="0" w:line="240" w:lineRule="auto"/>
+              <w:jc w:val="right"/>
+              <w:rPr>
+                <w:rFonts w:ascii="Segoe UI" w:eastAsia="Times New Roman" w:hAnsi="Segoe UI" w:cs="Segoe UI"/>
+                <w:color w:val="FFFFFF"/>
+                <w:sz w:val="21"/>
+                <w:szCs w:val="21"/>
+                <w:lang w:eastAsia="nl-NL"/>
+              </w:rPr>
+            </w:pPr>
+            <w:r>
+              <w:rPr>
+                <w:rFonts w:ascii="Segoe UI" w:eastAsia="Times New Roman" w:hAnsi="Segoe UI" w:cs="Segoe UI"/>
+                <w:color w:val="FFFFFF"/>
+                <w:sz w:val="21"/>
+                <w:szCs w:val="21"/>
+                <w:lang w:eastAsia="nl-NL"/>
+              </w:rPr>
+              <w:t>1</w:t>
+            </w:r>
+          </w:p>
+        </w:tc>
+        <w:tc>
+          <w:tcPr>
+            <w:tcW w:w="426" w:type="dxa"/>
+            <w:tcBorders>
+              <w:top w:val="single" w:sz="24" w:space="0" w:color="666666"/>
+              <w:left w:val="single" w:sz="24" w:space="0" w:color="666666"/>
+              <w:bottom w:val="single" w:sz="24" w:space="0" w:color="666666"/>
+              <w:right w:val="single" w:sz="24" w:space="0" w:color="666666"/>
+            </w:tcBorders>
+            <w:shd w:val="clear" w:color="auto" w:fill="292929"/>
+            <w:noWrap/>
+            <w:vAlign w:val="bottom"/>
+          </w:tcPr>
+          <w:p>
+            <w:pPr>
+              <w:spacing w:after="0" w:line="240" w:lineRule="auto"/>
+              <w:jc w:val="right"/>
+              <w:rPr>
+                <w:rFonts w:ascii="Segoe UI" w:eastAsia="Times New Roman" w:hAnsi="Segoe UI" w:cs="Segoe UI"/>
+                <w:color w:val="FFFFFF"/>
+                <w:sz w:val="21"/>
+                <w:szCs w:val="21"/>
+                <w:lang w:eastAsia="nl-NL"/>
+              </w:rPr>
+            </w:pPr>
+            <w:r>
+              <w:rPr>
+                <w:rFonts w:ascii="Segoe UI" w:eastAsia="Times New Roman" w:hAnsi="Segoe UI" w:cs="Segoe UI"/>
+                <w:color w:val="FFFFFF"/>
+                <w:sz w:val="21"/>
+                <w:szCs w:val="21"/>
+                <w:lang w:eastAsia="nl-NL"/>
+              </w:rPr>
+              <w:t>1</w:t>
+            </w:r>
+          </w:p>
+        </w:tc>
+        <w:tc>
+          <w:tcPr>
+            <w:tcW w:w="369" w:type="dxa"/>
+            <w:tcBorders>
+              <w:top w:val="single" w:sz="24" w:space="0" w:color="666666"/>
+              <w:left w:val="single" w:sz="24" w:space="0" w:color="666666"/>
+              <w:bottom w:val="single" w:sz="24" w:space="0" w:color="666666"/>
+              <w:right w:val="single" w:sz="24" w:space="0" w:color="666666"/>
+            </w:tcBorders>
+            <w:shd w:val="clear" w:color="auto" w:fill="292929"/>
+            <w:noWrap/>
+            <w:vAlign w:val="bottom"/>
+          </w:tcPr>
+          <w:p>
+            <w:pPr>
+              <w:spacing w:after="0" w:line="240" w:lineRule="auto"/>
+              <w:jc w:val="right"/>
+              <w:rPr>
+                <w:rFonts w:ascii="Segoe UI" w:eastAsia="Times New Roman" w:hAnsi="Segoe UI" w:cs="Segoe UI"/>
+                <w:color w:val="FFFFFF"/>
+                <w:sz w:val="21"/>
+                <w:szCs w:val="21"/>
+                <w:lang w:eastAsia="nl-NL"/>
+              </w:rPr>
+            </w:pPr>
+            <w:r>
+              <w:rPr>
+                <w:rFonts w:ascii="Segoe UI" w:eastAsia="Times New Roman" w:hAnsi="Segoe UI" w:cs="Segoe UI"/>
+                <w:color w:val="FFFFFF"/>
+                <w:sz w:val="21"/>
+                <w:szCs w:val="21"/>
+                <w:lang w:eastAsia="nl-NL"/>
+              </w:rPr>
+              <w:t>1</w:t>
+            </w:r>
+          </w:p>
+        </w:tc>
+        <w:tc>
+          <w:tcPr>
+            <w:tcW w:w="1048" w:type="dxa"/>
+            <w:tcBorders>
+              <w:top w:val="single" w:sz="24" w:space="0" w:color="666666"/>
+              <w:left w:val="single" w:sz="24" w:space="0" w:color="666666"/>
+              <w:bottom w:val="single" w:sz="24" w:space="0" w:color="666666"/>
+              <w:right w:val="single" w:sz="24" w:space="0" w:color="666666"/>
+            </w:tcBorders>
+            <w:shd w:val="clear" w:color="auto" w:fill="292929"/>
+            <w:noWrap/>
+            <w:vAlign w:val="bottom"/>
+          </w:tcPr>
+          <w:p>
+            <w:pPr>
+              <w:spacing w:after="0" w:line="240" w:lineRule="auto"/>
+              <w:jc w:val="right"/>
+              <w:rPr>
+                <w:rFonts w:ascii="Segoe UI" w:eastAsia="Times New Roman" w:hAnsi="Segoe UI" w:cs="Segoe UI"/>
+                <w:color w:val="FFFFFF"/>
+                <w:sz w:val="21"/>
+                <w:szCs w:val="21"/>
+                <w:lang w:eastAsia="nl-NL"/>
+              </w:rPr>
+            </w:pPr>
+            <w:r>
+              <w:rPr>
+                <w:rFonts w:ascii="Segoe UI" w:eastAsia="Times New Roman" w:hAnsi="Segoe UI" w:cs="Segoe UI"/>
+                <w:color w:val="FFFFFF"/>
+                <w:sz w:val="21"/>
+                <w:szCs w:val="21"/>
+                <w:lang w:eastAsia="nl-NL"/>
+              </w:rPr>
+              <w:t>3</w:t>
+            </w:r>
+          </w:p>
+        </w:tc>
+        <w:tc>
+          <w:tcPr>
+            <w:tcW w:w="1277" w:type="dxa"/>
+            <w:tcBorders>
+              <w:top w:val="single" w:sz="24" w:space="0" w:color="666666"/>
+              <w:left w:val="single" w:sz="24" w:space="0" w:color="666666"/>
+              <w:bottom w:val="single" w:sz="24" w:space="0" w:color="666666"/>
+              <w:right w:val="single" w:sz="24" w:space="0" w:color="666666"/>
+            </w:tcBorders>
+            <w:shd w:val="clear" w:color="auto" w:fill="292929"/>
+            <w:noWrap/>
+            <w:vAlign w:val="bottom"/>
+          </w:tcPr>
+          <w:p>
+            <w:pPr>
+              <w:spacing w:after="0" w:line="240" w:lineRule="auto"/>
+              <w:jc w:val="right"/>
+              <w:rPr>
+                <w:rFonts w:ascii="Segoe UI" w:eastAsia="Times New Roman" w:hAnsi="Segoe UI" w:cs="Segoe UI"/>
+                <w:color w:val="FFFFFF"/>
+                <w:sz w:val="21"/>
+                <w:szCs w:val="21"/>
+                <w:lang w:eastAsia="nl-NL"/>
+              </w:rPr>
+            </w:pPr>
+            <w:r>
+              <w:rPr>
+                <w:rFonts w:ascii="Segoe UI" w:eastAsia="Times New Roman" w:hAnsi="Segoe UI" w:cs="Segoe UI"/>
+                <w:color w:val="FFFFFF"/>
+                <w:sz w:val="21"/>
+                <w:szCs w:val="21"/>
+                <w:lang w:eastAsia="nl-NL"/>
+              </w:rPr>
+              <w:t>3</w:t>
+            </w:r>
           </w:p>
         </w:tc>
       </w:tr>
       <w:tr>
         <w:trPr>
-          <w:trHeight w:val="777"/>
+          <w:jc w:val="center"/>
         </w:trPr>
         <w:tc>
           <w:tcPr>
-            <w:tcW w:w="1271" w:type="dxa"/>
-            <w:shd w:val="clear" w:color="auto" w:fill="DAE2F3"/>
-          </w:tcPr>
-          <w:p>
-            <w:pPr>
-              <w:pStyle w:val="TableParagraph"/>
-              <w:spacing w:before="116"/>
-              <w:ind w:left="110"/>
-              <w:rPr>
-                <w:b/>
-                <w:lang w:val="en-US"/>
-              </w:rPr>
-            </w:pPr>
-          </w:p>
-        </w:tc>
-        <w:tc>
-          <w:tcPr>
-            <w:tcW w:w="1843" w:type="dxa"/>
-            <w:shd w:val="clear" w:color="auto" w:fill="DAE2F3"/>
-          </w:tcPr>
-          <w:p>
-            <w:pPr>
-              <w:pStyle w:val="TableParagraph"/>
-              <w:spacing w:before="116"/>
-              <w:ind w:right="212"/>
-              <w:rPr>
-                <w:b/>
-                <w:lang w:val="en-US"/>
-              </w:rPr>
-            </w:pPr>
-          </w:p>
-        </w:tc>
-        <w:tc>
-          <w:tcPr>
-            <w:tcW w:w="2410" w:type="dxa"/>
-            <w:shd w:val="clear" w:color="auto" w:fill="DAE2F3"/>
-          </w:tcPr>
-          <w:p>
-            <w:pPr>
-              <w:pStyle w:val="TableParagraph"/>
-              <w:spacing w:before="116"/>
-              <w:ind w:left="119" w:right="144"/>
-              <w:rPr>
-                <w:b/>
-                <w:lang w:val="en-US"/>
-              </w:rPr>
-            </w:pPr>
-          </w:p>
-        </w:tc>
-        <w:tc>
-          <w:tcPr>
-            <w:tcW w:w="2693" w:type="dxa"/>
-            <w:shd w:val="clear" w:color="auto" w:fill="DAE2F3"/>
-          </w:tcPr>
-          <w:p>
-            <w:pPr>
-              <w:pStyle w:val="TableParagraph"/>
-              <w:spacing w:before="116"/>
-              <w:ind w:left="119" w:right="144"/>
-              <w:rPr>
-                <w:b/>
-                <w:lang w:val="en-US"/>
-              </w:rPr>
-            </w:pPr>
-          </w:p>
-        </w:tc>
-        <w:tc>
-          <w:tcPr>
-            <w:tcW w:w="2835" w:type="dxa"/>
-            <w:shd w:val="clear" w:color="auto" w:fill="DAE2F3"/>
-          </w:tcPr>
-          <w:p>
-            <w:pPr>
-              <w:pStyle w:val="TableParagraph"/>
-              <w:spacing w:before="116"/>
-              <w:ind w:left="119" w:right="144"/>
-              <w:rPr>
-                <w:b/>
-                <w:lang w:val="en-US"/>
-              </w:rPr>
-            </w:pPr>
+            <w:tcW w:w="681" w:type="dxa"/>
+            <w:tcBorders>
+              <w:top w:val="single" w:sz="24" w:space="0" w:color="666666"/>
+              <w:left w:val="single" w:sz="24" w:space="0" w:color="666666"/>
+              <w:bottom w:val="single" w:sz="24" w:space="0" w:color="666666"/>
+              <w:right w:val="single" w:sz="24" w:space="0" w:color="666666"/>
+            </w:tcBorders>
+            <w:shd w:val="clear" w:color="auto" w:fill="292929"/>
+            <w:noWrap/>
+            <w:vAlign w:val="bottom"/>
+            <w:hideMark/>
+          </w:tcPr>
+          <w:p>
+            <w:pPr>
+              <w:spacing w:after="0" w:line="240" w:lineRule="auto"/>
+              <w:jc w:val="right"/>
+              <w:rPr>
+                <w:rFonts w:ascii="Segoe UI" w:eastAsia="Times New Roman" w:hAnsi="Segoe UI" w:cs="Segoe UI"/>
+                <w:color w:val="FFFFFF"/>
+                <w:sz w:val="21"/>
+                <w:szCs w:val="21"/>
+                <w:lang w:eastAsia="nl-NL"/>
+              </w:rPr>
+            </w:pPr>
+            <w:r>
+              <w:rPr>
+                <w:rFonts w:ascii="Segoe UI" w:eastAsia="Times New Roman" w:hAnsi="Segoe UI" w:cs="Segoe UI"/>
+                <w:b/>
+                <w:bCs/>
+                <w:color w:val="FFFFFF"/>
+                <w:sz w:val="21"/>
+                <w:szCs w:val="21"/>
+                <w:lang w:eastAsia="nl-NL"/>
+              </w:rPr>
+              <w:t>3</w:t>
+            </w:r>
+          </w:p>
+        </w:tc>
+        <w:tc>
+          <w:tcPr>
+            <w:tcW w:w="3825" w:type="dxa"/>
+            <w:tcBorders>
+              <w:top w:val="single" w:sz="24" w:space="0" w:color="666666"/>
+              <w:left w:val="single" w:sz="24" w:space="0" w:color="666666"/>
+              <w:bottom w:val="single" w:sz="24" w:space="0" w:color="666666"/>
+              <w:right w:val="single" w:sz="24" w:space="0" w:color="666666"/>
+            </w:tcBorders>
+            <w:shd w:val="clear" w:color="auto" w:fill="292929"/>
+            <w:noWrap/>
+            <w:vAlign w:val="bottom"/>
+            <w:hideMark/>
+          </w:tcPr>
+          <w:p>
+            <w:pPr>
+              <w:spacing w:after="0" w:line="240" w:lineRule="auto"/>
+              <w:rPr>
+                <w:rFonts w:ascii="Segoe UI" w:eastAsia="Times New Roman" w:hAnsi="Segoe UI" w:cs="Segoe UI"/>
+                <w:b/>
+                <w:bCs/>
+                <w:color w:val="FFFFFF"/>
+                <w:sz w:val="21"/>
+                <w:szCs w:val="21"/>
+                <w:lang w:eastAsia="nl-NL"/>
+              </w:rPr>
+            </w:pPr>
+            <w:r>
+              <w:rPr>
+                <w:rFonts w:ascii="Segoe UI" w:eastAsia="Times New Roman" w:hAnsi="Segoe UI" w:cs="Segoe UI"/>
+                <w:b/>
+                <w:bCs/>
+                <w:color w:val="FFFFFF"/>
+                <w:sz w:val="21"/>
+                <w:szCs w:val="21"/>
+                <w:lang w:eastAsia="nl-NL"/>
+              </w:rPr>
+              <w:t>Enough brightness levels</w:t>
+            </w:r>
+          </w:p>
+        </w:tc>
+        <w:tc>
+          <w:tcPr>
+            <w:tcW w:w="426" w:type="dxa"/>
+            <w:tcBorders>
+              <w:top w:val="single" w:sz="24" w:space="0" w:color="666666"/>
+              <w:left w:val="single" w:sz="24" w:space="0" w:color="666666"/>
+              <w:bottom w:val="single" w:sz="24" w:space="0" w:color="666666"/>
+              <w:right w:val="single" w:sz="24" w:space="0" w:color="666666"/>
+            </w:tcBorders>
+            <w:shd w:val="clear" w:color="auto" w:fill="292929"/>
+            <w:noWrap/>
+            <w:vAlign w:val="bottom"/>
+          </w:tcPr>
+          <w:p>
+            <w:pPr>
+              <w:spacing w:after="0" w:line="240" w:lineRule="auto"/>
+              <w:jc w:val="right"/>
+              <w:rPr>
+                <w:rFonts w:ascii="Segoe UI" w:eastAsia="Times New Roman" w:hAnsi="Segoe UI" w:cs="Segoe UI"/>
+                <w:color w:val="FFFFFF"/>
+                <w:sz w:val="21"/>
+                <w:szCs w:val="21"/>
+                <w:lang w:eastAsia="nl-NL"/>
+              </w:rPr>
+            </w:pPr>
+            <w:r>
+              <w:rPr>
+                <w:rFonts w:ascii="Segoe UI" w:eastAsia="Times New Roman" w:hAnsi="Segoe UI" w:cs="Segoe UI"/>
+                <w:color w:val="FFFFFF"/>
+                <w:sz w:val="21"/>
+                <w:szCs w:val="21"/>
+                <w:lang w:eastAsia="nl-NL"/>
+              </w:rPr>
+              <w:t>0</w:t>
+            </w:r>
+          </w:p>
+        </w:tc>
+        <w:tc>
+          <w:tcPr>
+            <w:tcW w:w="425" w:type="dxa"/>
+            <w:tcBorders>
+              <w:top w:val="single" w:sz="24" w:space="0" w:color="666666"/>
+              <w:left w:val="single" w:sz="24" w:space="0" w:color="666666"/>
+              <w:bottom w:val="single" w:sz="24" w:space="0" w:color="666666"/>
+              <w:right w:val="single" w:sz="24" w:space="0" w:color="666666"/>
+            </w:tcBorders>
+            <w:shd w:val="clear" w:color="auto" w:fill="292929"/>
+            <w:noWrap/>
+            <w:vAlign w:val="bottom"/>
+          </w:tcPr>
+          <w:p>
+            <w:pPr>
+              <w:spacing w:after="0" w:line="240" w:lineRule="auto"/>
+              <w:jc w:val="right"/>
+              <w:rPr>
+                <w:rFonts w:ascii="Segoe UI" w:eastAsia="Times New Roman" w:hAnsi="Segoe UI" w:cs="Segoe UI"/>
+                <w:color w:val="FFFFFF"/>
+                <w:sz w:val="21"/>
+                <w:szCs w:val="21"/>
+                <w:lang w:eastAsia="nl-NL"/>
+              </w:rPr>
+            </w:pPr>
+            <w:r>
+              <w:rPr>
+                <w:rFonts w:ascii="Segoe UI" w:eastAsia="Times New Roman" w:hAnsi="Segoe UI" w:cs="Segoe UI"/>
+                <w:color w:val="FFFFFF"/>
+                <w:sz w:val="21"/>
+                <w:szCs w:val="21"/>
+                <w:lang w:eastAsia="nl-NL"/>
+              </w:rPr>
+              <w:t>1</w:t>
+            </w:r>
+          </w:p>
+        </w:tc>
+        <w:tc>
+          <w:tcPr>
+            <w:tcW w:w="425" w:type="dxa"/>
+            <w:tcBorders>
+              <w:top w:val="single" w:sz="24" w:space="0" w:color="666666"/>
+              <w:left w:val="single" w:sz="24" w:space="0" w:color="666666"/>
+              <w:bottom w:val="single" w:sz="24" w:space="0" w:color="666666"/>
+              <w:right w:val="single" w:sz="24" w:space="0" w:color="666666"/>
+            </w:tcBorders>
+            <w:shd w:val="clear" w:color="auto" w:fill="292929"/>
+            <w:noWrap/>
+            <w:vAlign w:val="bottom"/>
+            <w:hideMark/>
+          </w:tcPr>
+          <w:p>
+            <w:pPr>
+              <w:spacing w:after="0" w:line="240" w:lineRule="auto"/>
+              <w:rPr>
+                <w:rFonts w:ascii="Segoe UI" w:eastAsia="Times New Roman" w:hAnsi="Segoe UI" w:cs="Segoe UI"/>
+                <w:color w:val="FFFFFF"/>
+                <w:sz w:val="21"/>
+                <w:szCs w:val="21"/>
+                <w:lang w:eastAsia="nl-NL"/>
+              </w:rPr>
+            </w:pPr>
+            <w:r>
+              <w:rPr>
+                <w:rFonts w:ascii="Segoe UI" w:eastAsia="Times New Roman" w:hAnsi="Segoe UI" w:cs="Segoe UI"/>
+                <w:color w:val="FFFFFF"/>
+                <w:lang w:eastAsia="nl-NL"/>
+              </w:rPr>
+              <w:t>-</w:t>
+            </w:r>
+          </w:p>
+        </w:tc>
+        <w:tc>
+          <w:tcPr>
+            <w:tcW w:w="425" w:type="dxa"/>
+            <w:tcBorders>
+              <w:top w:val="single" w:sz="24" w:space="0" w:color="666666"/>
+              <w:left w:val="single" w:sz="24" w:space="0" w:color="666666"/>
+              <w:bottom w:val="single" w:sz="24" w:space="0" w:color="666666"/>
+              <w:right w:val="single" w:sz="24" w:space="0" w:color="666666"/>
+            </w:tcBorders>
+            <w:shd w:val="clear" w:color="auto" w:fill="292929"/>
+            <w:noWrap/>
+            <w:vAlign w:val="bottom"/>
+          </w:tcPr>
+          <w:p>
+            <w:pPr>
+              <w:spacing w:after="0" w:line="240" w:lineRule="auto"/>
+              <w:jc w:val="right"/>
+              <w:rPr>
+                <w:rFonts w:ascii="Segoe UI" w:eastAsia="Times New Roman" w:hAnsi="Segoe UI" w:cs="Segoe UI"/>
+                <w:color w:val="FFFFFF"/>
+                <w:sz w:val="21"/>
+                <w:szCs w:val="21"/>
+                <w:lang w:eastAsia="nl-NL"/>
+              </w:rPr>
+            </w:pPr>
+            <w:r>
+              <w:rPr>
+                <w:rFonts w:ascii="Segoe UI" w:eastAsia="Times New Roman" w:hAnsi="Segoe UI" w:cs="Segoe UI"/>
+                <w:color w:val="FFFFFF"/>
+                <w:sz w:val="21"/>
+                <w:szCs w:val="21"/>
+                <w:lang w:eastAsia="nl-NL"/>
+              </w:rPr>
+              <w:t>1</w:t>
+            </w:r>
+          </w:p>
+        </w:tc>
+        <w:tc>
+          <w:tcPr>
+            <w:tcW w:w="426" w:type="dxa"/>
+            <w:tcBorders>
+              <w:top w:val="single" w:sz="24" w:space="0" w:color="666666"/>
+              <w:left w:val="single" w:sz="24" w:space="0" w:color="666666"/>
+              <w:bottom w:val="single" w:sz="24" w:space="0" w:color="666666"/>
+              <w:right w:val="single" w:sz="24" w:space="0" w:color="666666"/>
+            </w:tcBorders>
+            <w:shd w:val="clear" w:color="auto" w:fill="292929"/>
+            <w:noWrap/>
+            <w:vAlign w:val="bottom"/>
+          </w:tcPr>
+          <w:p>
+            <w:pPr>
+              <w:spacing w:after="0" w:line="240" w:lineRule="auto"/>
+              <w:jc w:val="right"/>
+              <w:rPr>
+                <w:rFonts w:ascii="Segoe UI" w:eastAsia="Times New Roman" w:hAnsi="Segoe UI" w:cs="Segoe UI"/>
+                <w:color w:val="FFFFFF"/>
+                <w:sz w:val="21"/>
+                <w:szCs w:val="21"/>
+                <w:lang w:eastAsia="nl-NL"/>
+              </w:rPr>
+            </w:pPr>
+            <w:r>
+              <w:rPr>
+                <w:rFonts w:ascii="Segoe UI" w:eastAsia="Times New Roman" w:hAnsi="Segoe UI" w:cs="Segoe UI"/>
+                <w:color w:val="FFFFFF"/>
+                <w:sz w:val="21"/>
+                <w:szCs w:val="21"/>
+                <w:lang w:eastAsia="nl-NL"/>
+              </w:rPr>
+              <w:t>1</w:t>
+            </w:r>
+          </w:p>
+        </w:tc>
+        <w:tc>
+          <w:tcPr>
+            <w:tcW w:w="369" w:type="dxa"/>
+            <w:tcBorders>
+              <w:top w:val="single" w:sz="24" w:space="0" w:color="666666"/>
+              <w:left w:val="single" w:sz="24" w:space="0" w:color="666666"/>
+              <w:bottom w:val="single" w:sz="24" w:space="0" w:color="666666"/>
+              <w:right w:val="single" w:sz="24" w:space="0" w:color="666666"/>
+            </w:tcBorders>
+            <w:shd w:val="clear" w:color="auto" w:fill="292929"/>
+            <w:noWrap/>
+            <w:vAlign w:val="bottom"/>
+          </w:tcPr>
+          <w:p>
+            <w:pPr>
+              <w:spacing w:after="0" w:line="240" w:lineRule="auto"/>
+              <w:jc w:val="right"/>
+              <w:rPr>
+                <w:rFonts w:ascii="Segoe UI" w:eastAsia="Times New Roman" w:hAnsi="Segoe UI" w:cs="Segoe UI"/>
+                <w:color w:val="FFFFFF"/>
+                <w:sz w:val="21"/>
+                <w:szCs w:val="21"/>
+                <w:lang w:eastAsia="nl-NL"/>
+              </w:rPr>
+            </w:pPr>
+            <w:r>
+              <w:rPr>
+                <w:rFonts w:ascii="Segoe UI" w:eastAsia="Times New Roman" w:hAnsi="Segoe UI" w:cs="Segoe UI"/>
+                <w:color w:val="FFFFFF"/>
+                <w:sz w:val="21"/>
+                <w:szCs w:val="21"/>
+                <w:lang w:eastAsia="nl-NL"/>
+              </w:rPr>
+              <w:t>0</w:t>
+            </w:r>
+          </w:p>
+        </w:tc>
+        <w:tc>
+          <w:tcPr>
+            <w:tcW w:w="1048" w:type="dxa"/>
+            <w:tcBorders>
+              <w:top w:val="single" w:sz="24" w:space="0" w:color="666666"/>
+              <w:left w:val="single" w:sz="24" w:space="0" w:color="666666"/>
+              <w:bottom w:val="single" w:sz="24" w:space="0" w:color="666666"/>
+              <w:right w:val="single" w:sz="24" w:space="0" w:color="666666"/>
+            </w:tcBorders>
+            <w:shd w:val="clear" w:color="auto" w:fill="292929"/>
+            <w:noWrap/>
+            <w:vAlign w:val="bottom"/>
+          </w:tcPr>
+          <w:p>
+            <w:pPr>
+              <w:spacing w:after="0" w:line="240" w:lineRule="auto"/>
+              <w:jc w:val="right"/>
+              <w:rPr>
+                <w:rFonts w:ascii="Segoe UI" w:eastAsia="Times New Roman" w:hAnsi="Segoe UI" w:cs="Segoe UI"/>
+                <w:color w:val="FFFFFF"/>
+                <w:sz w:val="21"/>
+                <w:szCs w:val="21"/>
+                <w:lang w:eastAsia="nl-NL"/>
+              </w:rPr>
+            </w:pPr>
+            <w:r>
+              <w:rPr>
+                <w:rFonts w:ascii="Segoe UI" w:eastAsia="Times New Roman" w:hAnsi="Segoe UI" w:cs="Segoe UI"/>
+                <w:color w:val="FFFFFF"/>
+                <w:sz w:val="21"/>
+                <w:szCs w:val="21"/>
+                <w:lang w:eastAsia="nl-NL"/>
+              </w:rPr>
+              <w:t>3</w:t>
+            </w:r>
+          </w:p>
+        </w:tc>
+        <w:tc>
+          <w:tcPr>
+            <w:tcW w:w="1277" w:type="dxa"/>
+            <w:tcBorders>
+              <w:top w:val="single" w:sz="24" w:space="0" w:color="666666"/>
+              <w:left w:val="single" w:sz="24" w:space="0" w:color="666666"/>
+              <w:bottom w:val="single" w:sz="24" w:space="0" w:color="666666"/>
+              <w:right w:val="single" w:sz="24" w:space="0" w:color="666666"/>
+            </w:tcBorders>
+            <w:shd w:val="clear" w:color="auto" w:fill="292929"/>
+            <w:noWrap/>
+            <w:vAlign w:val="bottom"/>
+          </w:tcPr>
+          <w:p>
+            <w:pPr>
+              <w:spacing w:after="0" w:line="240" w:lineRule="auto"/>
+              <w:jc w:val="right"/>
+              <w:rPr>
+                <w:rFonts w:ascii="Segoe UI" w:eastAsia="Times New Roman" w:hAnsi="Segoe UI" w:cs="Segoe UI"/>
+                <w:color w:val="FFFFFF"/>
+                <w:sz w:val="21"/>
+                <w:szCs w:val="21"/>
+                <w:lang w:eastAsia="nl-NL"/>
+              </w:rPr>
+            </w:pPr>
+            <w:r>
+              <w:rPr>
+                <w:rFonts w:ascii="Segoe UI" w:eastAsia="Times New Roman" w:hAnsi="Segoe UI" w:cs="Segoe UI"/>
+                <w:color w:val="FFFFFF"/>
+                <w:sz w:val="21"/>
+                <w:szCs w:val="21"/>
+                <w:lang w:eastAsia="nl-NL"/>
+              </w:rPr>
+              <w:t>3</w:t>
+            </w:r>
           </w:p>
         </w:tc>
       </w:tr>
       <w:tr>
         <w:trPr>
-          <w:trHeight w:val="777"/>
+          <w:jc w:val="center"/>
         </w:trPr>
         <w:tc>
           <w:tcPr>
-            <w:tcW w:w="1271" w:type="dxa"/>
-            <w:shd w:val="clear" w:color="auto" w:fill="DAE2F3"/>
-          </w:tcPr>
-          <w:p>
-            <w:pPr>
-              <w:pStyle w:val="TableParagraph"/>
-              <w:spacing w:before="116"/>
-              <w:ind w:left="110"/>
-              <w:rPr>
-                <w:b/>
-                <w:lang w:val="en-US"/>
-              </w:rPr>
-            </w:pPr>
-          </w:p>
-        </w:tc>
-        <w:tc>
-          <w:tcPr>
-            <w:tcW w:w="1843" w:type="dxa"/>
-            <w:shd w:val="clear" w:color="auto" w:fill="DAE2F3"/>
-          </w:tcPr>
-          <w:p>
-            <w:pPr>
-              <w:pStyle w:val="TableParagraph"/>
-              <w:spacing w:before="116"/>
-              <w:ind w:right="212"/>
-              <w:rPr>
-                <w:b/>
-                <w:lang w:val="en-US"/>
-              </w:rPr>
-            </w:pPr>
-          </w:p>
-        </w:tc>
-        <w:tc>
-          <w:tcPr>
-            <w:tcW w:w="2410" w:type="dxa"/>
-            <w:shd w:val="clear" w:color="auto" w:fill="DAE2F3"/>
-          </w:tcPr>
-          <w:p>
-            <w:pPr>
-              <w:pStyle w:val="TableParagraph"/>
-              <w:spacing w:before="116"/>
-              <w:ind w:left="119" w:right="144"/>
-              <w:rPr>
-                <w:b/>
-                <w:lang w:val="en-US"/>
-              </w:rPr>
-            </w:pPr>
-          </w:p>
-        </w:tc>
-        <w:tc>
-          <w:tcPr>
-            <w:tcW w:w="2693" w:type="dxa"/>
-            <w:shd w:val="clear" w:color="auto" w:fill="DAE2F3"/>
-          </w:tcPr>
-          <w:p>
-            <w:pPr>
-              <w:pStyle w:val="TableParagraph"/>
-              <w:spacing w:before="116"/>
-              <w:ind w:left="119" w:right="144"/>
-              <w:rPr>
-                <w:b/>
-                <w:lang w:val="en-US"/>
-              </w:rPr>
-            </w:pPr>
-          </w:p>
-        </w:tc>
-        <w:tc>
-          <w:tcPr>
-            <w:tcW w:w="2835" w:type="dxa"/>
-            <w:shd w:val="clear" w:color="auto" w:fill="DAE2F3"/>
-          </w:tcPr>
-          <w:p>
-            <w:pPr>
-              <w:pStyle w:val="TableParagraph"/>
-              <w:spacing w:before="116"/>
-              <w:ind w:left="119" w:right="144"/>
-              <w:rPr>
-                <w:b/>
-                <w:lang w:val="en-US"/>
-              </w:rPr>
-            </w:pPr>
+            <w:tcW w:w="681" w:type="dxa"/>
+            <w:tcBorders>
+              <w:top w:val="single" w:sz="24" w:space="0" w:color="666666"/>
+              <w:left w:val="single" w:sz="24" w:space="0" w:color="666666"/>
+              <w:bottom w:val="single" w:sz="24" w:space="0" w:color="666666"/>
+              <w:right w:val="single" w:sz="24" w:space="0" w:color="666666"/>
+            </w:tcBorders>
+            <w:shd w:val="clear" w:color="auto" w:fill="292929"/>
+            <w:noWrap/>
+            <w:vAlign w:val="bottom"/>
+            <w:hideMark/>
+          </w:tcPr>
+          <w:p>
+            <w:pPr>
+              <w:spacing w:after="0" w:line="240" w:lineRule="auto"/>
+              <w:jc w:val="right"/>
+              <w:rPr>
+                <w:rFonts w:ascii="Segoe UI" w:eastAsia="Times New Roman" w:hAnsi="Segoe UI" w:cs="Segoe UI"/>
+                <w:color w:val="FFFFFF"/>
+                <w:sz w:val="21"/>
+                <w:szCs w:val="21"/>
+                <w:lang w:eastAsia="nl-NL"/>
+              </w:rPr>
+            </w:pPr>
+            <w:r>
+              <w:rPr>
+                <w:rFonts w:ascii="Segoe UI" w:eastAsia="Times New Roman" w:hAnsi="Segoe UI" w:cs="Segoe UI"/>
+                <w:b/>
+                <w:bCs/>
+                <w:color w:val="FFFFFF"/>
+                <w:sz w:val="21"/>
+                <w:szCs w:val="21"/>
+                <w:lang w:eastAsia="nl-NL"/>
+              </w:rPr>
+              <w:t>4</w:t>
+            </w:r>
+          </w:p>
+        </w:tc>
+        <w:tc>
+          <w:tcPr>
+            <w:tcW w:w="3825" w:type="dxa"/>
+            <w:tcBorders>
+              <w:top w:val="single" w:sz="24" w:space="0" w:color="666666"/>
+              <w:left w:val="single" w:sz="24" w:space="0" w:color="666666"/>
+              <w:bottom w:val="single" w:sz="24" w:space="0" w:color="666666"/>
+              <w:right w:val="single" w:sz="24" w:space="0" w:color="666666"/>
+            </w:tcBorders>
+            <w:shd w:val="clear" w:color="auto" w:fill="292929"/>
+            <w:noWrap/>
+            <w:vAlign w:val="bottom"/>
+            <w:hideMark/>
+          </w:tcPr>
+          <w:p>
+            <w:pPr>
+              <w:spacing w:after="0" w:line="240" w:lineRule="auto"/>
+              <w:rPr>
+                <w:rFonts w:ascii="Segoe UI" w:eastAsia="Times New Roman" w:hAnsi="Segoe UI" w:cs="Segoe UI"/>
+                <w:b/>
+                <w:bCs/>
+                <w:color w:val="FFFFFF"/>
+                <w:sz w:val="21"/>
+                <w:szCs w:val="21"/>
+                <w:lang w:eastAsia="nl-NL"/>
+              </w:rPr>
+            </w:pPr>
+            <w:r>
+              <w:rPr>
+                <w:rFonts w:ascii="Segoe UI" w:eastAsia="Times New Roman" w:hAnsi="Segoe UI" w:cs="Segoe UI"/>
+                <w:b/>
+                <w:bCs/>
+                <w:color w:val="FFFFFF"/>
+                <w:sz w:val="21"/>
+                <w:szCs w:val="21"/>
+                <w:lang w:eastAsia="nl-NL"/>
+              </w:rPr>
+              <w:t>PWM and digital control</w:t>
+            </w:r>
+          </w:p>
+        </w:tc>
+        <w:tc>
+          <w:tcPr>
+            <w:tcW w:w="426" w:type="dxa"/>
+            <w:tcBorders>
+              <w:top w:val="single" w:sz="24" w:space="0" w:color="666666"/>
+              <w:left w:val="single" w:sz="24" w:space="0" w:color="666666"/>
+              <w:bottom w:val="single" w:sz="24" w:space="0" w:color="666666"/>
+              <w:right w:val="single" w:sz="24" w:space="0" w:color="666666"/>
+            </w:tcBorders>
+            <w:shd w:val="clear" w:color="auto" w:fill="292929"/>
+            <w:noWrap/>
+            <w:vAlign w:val="bottom"/>
+          </w:tcPr>
+          <w:p>
+            <w:pPr>
+              <w:spacing w:after="0" w:line="240" w:lineRule="auto"/>
+              <w:jc w:val="right"/>
+              <w:rPr>
+                <w:rFonts w:ascii="Segoe UI" w:eastAsia="Times New Roman" w:hAnsi="Segoe UI" w:cs="Segoe UI"/>
+                <w:color w:val="FFFFFF"/>
+                <w:sz w:val="21"/>
+                <w:szCs w:val="21"/>
+                <w:lang w:eastAsia="nl-NL"/>
+              </w:rPr>
+            </w:pPr>
+            <w:r>
+              <w:rPr>
+                <w:rFonts w:ascii="Segoe UI" w:eastAsia="Times New Roman" w:hAnsi="Segoe UI" w:cs="Segoe UI"/>
+                <w:color w:val="FFFFFF"/>
+                <w:sz w:val="21"/>
+                <w:szCs w:val="21"/>
+                <w:lang w:eastAsia="nl-NL"/>
+              </w:rPr>
+              <w:t>0</w:t>
+            </w:r>
+          </w:p>
+        </w:tc>
+        <w:tc>
+          <w:tcPr>
+            <w:tcW w:w="425" w:type="dxa"/>
+            <w:tcBorders>
+              <w:top w:val="single" w:sz="24" w:space="0" w:color="666666"/>
+              <w:left w:val="single" w:sz="24" w:space="0" w:color="666666"/>
+              <w:bottom w:val="single" w:sz="24" w:space="0" w:color="666666"/>
+              <w:right w:val="single" w:sz="24" w:space="0" w:color="666666"/>
+            </w:tcBorders>
+            <w:shd w:val="clear" w:color="auto" w:fill="292929"/>
+            <w:noWrap/>
+            <w:vAlign w:val="bottom"/>
+          </w:tcPr>
+          <w:p>
+            <w:pPr>
+              <w:spacing w:after="0" w:line="240" w:lineRule="auto"/>
+              <w:jc w:val="right"/>
+              <w:rPr>
+                <w:rFonts w:ascii="Segoe UI" w:eastAsia="Times New Roman" w:hAnsi="Segoe UI" w:cs="Segoe UI"/>
+                <w:color w:val="FFFFFF"/>
+                <w:sz w:val="21"/>
+                <w:szCs w:val="21"/>
+                <w:lang w:eastAsia="nl-NL"/>
+              </w:rPr>
+            </w:pPr>
+            <w:r>
+              <w:rPr>
+                <w:rFonts w:ascii="Segoe UI" w:eastAsia="Times New Roman" w:hAnsi="Segoe UI" w:cs="Segoe UI"/>
+                <w:color w:val="FFFFFF"/>
+                <w:sz w:val="21"/>
+                <w:szCs w:val="21"/>
+                <w:lang w:eastAsia="nl-NL"/>
+              </w:rPr>
+              <w:t>0</w:t>
+            </w:r>
+          </w:p>
+        </w:tc>
+        <w:tc>
+          <w:tcPr>
+            <w:tcW w:w="425" w:type="dxa"/>
+            <w:tcBorders>
+              <w:top w:val="single" w:sz="24" w:space="0" w:color="666666"/>
+              <w:left w:val="single" w:sz="24" w:space="0" w:color="666666"/>
+              <w:bottom w:val="single" w:sz="24" w:space="0" w:color="666666"/>
+              <w:right w:val="single" w:sz="24" w:space="0" w:color="666666"/>
+            </w:tcBorders>
+            <w:shd w:val="clear" w:color="auto" w:fill="292929"/>
+            <w:noWrap/>
+            <w:vAlign w:val="bottom"/>
+          </w:tcPr>
+          <w:p>
+            <w:pPr>
+              <w:spacing w:after="0" w:line="240" w:lineRule="auto"/>
+              <w:jc w:val="right"/>
+              <w:rPr>
+                <w:rFonts w:ascii="Segoe UI" w:eastAsia="Times New Roman" w:hAnsi="Segoe UI" w:cs="Segoe UI"/>
+                <w:color w:val="FFFFFF"/>
+                <w:sz w:val="21"/>
+                <w:szCs w:val="21"/>
+                <w:lang w:eastAsia="nl-NL"/>
+              </w:rPr>
+            </w:pPr>
+            <w:r>
+              <w:rPr>
+                <w:rFonts w:ascii="Segoe UI" w:eastAsia="Times New Roman" w:hAnsi="Segoe UI" w:cs="Segoe UI"/>
+                <w:color w:val="FFFFFF"/>
+                <w:sz w:val="21"/>
+                <w:szCs w:val="21"/>
+                <w:lang w:eastAsia="nl-NL"/>
+              </w:rPr>
+              <w:t>0</w:t>
+            </w:r>
+          </w:p>
+        </w:tc>
+        <w:tc>
+          <w:tcPr>
+            <w:tcW w:w="425" w:type="dxa"/>
+            <w:tcBorders>
+              <w:top w:val="single" w:sz="24" w:space="0" w:color="666666"/>
+              <w:left w:val="single" w:sz="24" w:space="0" w:color="666666"/>
+              <w:bottom w:val="single" w:sz="24" w:space="0" w:color="666666"/>
+              <w:right w:val="single" w:sz="24" w:space="0" w:color="666666"/>
+            </w:tcBorders>
+            <w:shd w:val="clear" w:color="auto" w:fill="292929"/>
+            <w:noWrap/>
+            <w:vAlign w:val="bottom"/>
+            <w:hideMark/>
+          </w:tcPr>
+          <w:p>
+            <w:pPr>
+              <w:spacing w:after="0" w:line="240" w:lineRule="auto"/>
+              <w:rPr>
+                <w:rFonts w:ascii="Segoe UI" w:eastAsia="Times New Roman" w:hAnsi="Segoe UI" w:cs="Segoe UI"/>
+                <w:color w:val="FFFFFF"/>
+                <w:sz w:val="21"/>
+                <w:szCs w:val="21"/>
+                <w:lang w:eastAsia="nl-NL"/>
+              </w:rPr>
+            </w:pPr>
+            <w:r>
+              <w:rPr>
+                <w:rFonts w:ascii="Segoe UI" w:eastAsia="Times New Roman" w:hAnsi="Segoe UI" w:cs="Segoe UI"/>
+                <w:color w:val="FFFFFF"/>
+                <w:lang w:eastAsia="nl-NL"/>
+              </w:rPr>
+              <w:t>-</w:t>
+            </w:r>
+          </w:p>
+        </w:tc>
+        <w:tc>
+          <w:tcPr>
+            <w:tcW w:w="426" w:type="dxa"/>
+            <w:tcBorders>
+              <w:top w:val="single" w:sz="24" w:space="0" w:color="666666"/>
+              <w:left w:val="single" w:sz="24" w:space="0" w:color="666666"/>
+              <w:bottom w:val="single" w:sz="24" w:space="0" w:color="666666"/>
+              <w:right w:val="single" w:sz="24" w:space="0" w:color="666666"/>
+            </w:tcBorders>
+            <w:shd w:val="clear" w:color="auto" w:fill="292929"/>
+            <w:noWrap/>
+            <w:vAlign w:val="bottom"/>
+          </w:tcPr>
+          <w:p>
+            <w:pPr>
+              <w:spacing w:after="0" w:line="240" w:lineRule="auto"/>
+              <w:jc w:val="right"/>
+              <w:rPr>
+                <w:rFonts w:ascii="Segoe UI" w:eastAsia="Times New Roman" w:hAnsi="Segoe UI" w:cs="Segoe UI"/>
+                <w:color w:val="FFFFFF"/>
+                <w:sz w:val="21"/>
+                <w:szCs w:val="21"/>
+                <w:lang w:eastAsia="nl-NL"/>
+              </w:rPr>
+            </w:pPr>
+            <w:r>
+              <w:rPr>
+                <w:rFonts w:ascii="Segoe UI" w:eastAsia="Times New Roman" w:hAnsi="Segoe UI" w:cs="Segoe UI"/>
+                <w:color w:val="FFFFFF"/>
+                <w:sz w:val="21"/>
+                <w:szCs w:val="21"/>
+                <w:lang w:eastAsia="nl-NL"/>
+              </w:rPr>
+              <w:t>0</w:t>
+            </w:r>
+          </w:p>
+        </w:tc>
+        <w:tc>
+          <w:tcPr>
+            <w:tcW w:w="369" w:type="dxa"/>
+            <w:tcBorders>
+              <w:top w:val="single" w:sz="24" w:space="0" w:color="666666"/>
+              <w:left w:val="single" w:sz="24" w:space="0" w:color="666666"/>
+              <w:bottom w:val="single" w:sz="24" w:space="0" w:color="666666"/>
+              <w:right w:val="single" w:sz="24" w:space="0" w:color="666666"/>
+            </w:tcBorders>
+            <w:shd w:val="clear" w:color="auto" w:fill="292929"/>
+            <w:noWrap/>
+            <w:vAlign w:val="bottom"/>
+          </w:tcPr>
+          <w:p>
+            <w:pPr>
+              <w:spacing w:after="0" w:line="240" w:lineRule="auto"/>
+              <w:jc w:val="right"/>
+              <w:rPr>
+                <w:rFonts w:ascii="Segoe UI" w:eastAsia="Times New Roman" w:hAnsi="Segoe UI" w:cs="Segoe UI"/>
+                <w:color w:val="FFFFFF"/>
+                <w:sz w:val="21"/>
+                <w:szCs w:val="21"/>
+                <w:lang w:eastAsia="nl-NL"/>
+              </w:rPr>
+            </w:pPr>
+            <w:r>
+              <w:rPr>
+                <w:rFonts w:ascii="Segoe UI" w:eastAsia="Times New Roman" w:hAnsi="Segoe UI" w:cs="Segoe UI"/>
+                <w:color w:val="FFFFFF"/>
+                <w:sz w:val="21"/>
+                <w:szCs w:val="21"/>
+                <w:lang w:eastAsia="nl-NL"/>
+              </w:rPr>
+              <w:t>1</w:t>
+            </w:r>
+          </w:p>
+        </w:tc>
+        <w:tc>
+          <w:tcPr>
+            <w:tcW w:w="1048" w:type="dxa"/>
+            <w:tcBorders>
+              <w:top w:val="single" w:sz="24" w:space="0" w:color="666666"/>
+              <w:left w:val="single" w:sz="24" w:space="0" w:color="666666"/>
+              <w:bottom w:val="single" w:sz="24" w:space="0" w:color="666666"/>
+              <w:right w:val="single" w:sz="24" w:space="0" w:color="666666"/>
+            </w:tcBorders>
+            <w:shd w:val="clear" w:color="auto" w:fill="292929"/>
+            <w:noWrap/>
+            <w:vAlign w:val="bottom"/>
+          </w:tcPr>
+          <w:p>
+            <w:pPr>
+              <w:spacing w:after="0" w:line="240" w:lineRule="auto"/>
+              <w:jc w:val="right"/>
+              <w:rPr>
+                <w:rFonts w:ascii="Segoe UI" w:eastAsia="Times New Roman" w:hAnsi="Segoe UI" w:cs="Segoe UI"/>
+                <w:color w:val="FFFFFF"/>
+                <w:sz w:val="21"/>
+                <w:szCs w:val="21"/>
+                <w:lang w:eastAsia="nl-NL"/>
+              </w:rPr>
+            </w:pPr>
+            <w:r>
+              <w:rPr>
+                <w:rFonts w:ascii="Segoe UI" w:eastAsia="Times New Roman" w:hAnsi="Segoe UI" w:cs="Segoe UI"/>
+                <w:color w:val="FFFFFF"/>
+                <w:sz w:val="21"/>
+                <w:szCs w:val="21"/>
+                <w:lang w:eastAsia="nl-NL"/>
+              </w:rPr>
+              <w:t>1</w:t>
+            </w:r>
+          </w:p>
+        </w:tc>
+        <w:tc>
+          <w:tcPr>
+            <w:tcW w:w="1277" w:type="dxa"/>
+            <w:tcBorders>
+              <w:top w:val="single" w:sz="24" w:space="0" w:color="666666"/>
+              <w:left w:val="single" w:sz="24" w:space="0" w:color="666666"/>
+              <w:bottom w:val="single" w:sz="24" w:space="0" w:color="666666"/>
+              <w:right w:val="single" w:sz="24" w:space="0" w:color="666666"/>
+            </w:tcBorders>
+            <w:shd w:val="clear" w:color="auto" w:fill="292929"/>
+            <w:noWrap/>
+            <w:vAlign w:val="bottom"/>
+          </w:tcPr>
+          <w:p>
+            <w:pPr>
+              <w:spacing w:after="0" w:line="240" w:lineRule="auto"/>
+              <w:jc w:val="right"/>
+              <w:rPr>
+                <w:rFonts w:ascii="Segoe UI" w:eastAsia="Times New Roman" w:hAnsi="Segoe UI" w:cs="Segoe UI"/>
+                <w:color w:val="FFFFFF"/>
+                <w:sz w:val="21"/>
+                <w:szCs w:val="21"/>
+                <w:lang w:eastAsia="nl-NL"/>
+              </w:rPr>
+            </w:pPr>
+            <w:r>
+              <w:rPr>
+                <w:rFonts w:ascii="Segoe UI" w:eastAsia="Times New Roman" w:hAnsi="Segoe UI" w:cs="Segoe UI"/>
+                <w:color w:val="FFFFFF"/>
+                <w:sz w:val="21"/>
+                <w:szCs w:val="21"/>
+                <w:lang w:eastAsia="nl-NL"/>
+              </w:rPr>
+              <w:t>1</w:t>
+            </w:r>
           </w:p>
         </w:tc>
       </w:tr>
       <w:tr>
         <w:trPr>
-          <w:trHeight w:val="777"/>
+          <w:jc w:val="center"/>
         </w:trPr>
         <w:tc>
           <w:tcPr>
-            <w:tcW w:w="1271" w:type="dxa"/>
-            <w:shd w:val="clear" w:color="auto" w:fill="DAE2F3"/>
-          </w:tcPr>
-          <w:p>
-            <w:pPr>
-              <w:pStyle w:val="TableParagraph"/>
-              <w:spacing w:before="116"/>
-              <w:ind w:left="110"/>
-              <w:rPr>
-                <w:b/>
-                <w:lang w:val="en-US"/>
-              </w:rPr>
-            </w:pPr>
-          </w:p>
-        </w:tc>
-        <w:tc>
-          <w:tcPr>
-            <w:tcW w:w="1843" w:type="dxa"/>
-            <w:shd w:val="clear" w:color="auto" w:fill="DAE2F3"/>
-          </w:tcPr>
-          <w:p>
-            <w:pPr>
-              <w:pStyle w:val="TableParagraph"/>
-              <w:spacing w:before="116"/>
-              <w:ind w:right="212"/>
-              <w:rPr>
-                <w:b/>
-                <w:lang w:val="en-US"/>
-              </w:rPr>
-            </w:pPr>
-          </w:p>
-        </w:tc>
-        <w:tc>
-          <w:tcPr>
-            <w:tcW w:w="2410" w:type="dxa"/>
-            <w:shd w:val="clear" w:color="auto" w:fill="DAE2F3"/>
-          </w:tcPr>
-          <w:p>
-            <w:pPr>
-              <w:pStyle w:val="TableParagraph"/>
-              <w:spacing w:before="116"/>
-              <w:ind w:right="144"/>
-              <w:rPr>
-                <w:b/>
-                <w:lang w:val="en-US"/>
-              </w:rPr>
-            </w:pPr>
-          </w:p>
-        </w:tc>
-        <w:tc>
-          <w:tcPr>
-            <w:tcW w:w="2693" w:type="dxa"/>
-            <w:shd w:val="clear" w:color="auto" w:fill="DAE2F3"/>
-          </w:tcPr>
-          <w:p>
-            <w:pPr>
-              <w:pStyle w:val="TableParagraph"/>
-              <w:spacing w:before="116"/>
-              <w:ind w:right="144"/>
-              <w:rPr>
-                <w:b/>
-                <w:lang w:val="en-US"/>
-              </w:rPr>
-            </w:pPr>
-          </w:p>
-        </w:tc>
-        <w:tc>
-          <w:tcPr>
-            <w:tcW w:w="2835" w:type="dxa"/>
-            <w:shd w:val="clear" w:color="auto" w:fill="DAE2F3"/>
-          </w:tcPr>
-          <w:p>
-            <w:pPr>
-              <w:pStyle w:val="TableParagraph"/>
-              <w:spacing w:before="116"/>
-              <w:ind w:right="144"/>
-              <w:rPr>
-                <w:b/>
-                <w:lang w:val="en-US"/>
-              </w:rPr>
-            </w:pPr>
+            <w:tcW w:w="681" w:type="dxa"/>
+            <w:tcBorders>
+              <w:top w:val="single" w:sz="24" w:space="0" w:color="666666"/>
+              <w:left w:val="single" w:sz="24" w:space="0" w:color="666666"/>
+              <w:bottom w:val="single" w:sz="24" w:space="0" w:color="666666"/>
+              <w:right w:val="single" w:sz="24" w:space="0" w:color="666666"/>
+            </w:tcBorders>
+            <w:shd w:val="clear" w:color="auto" w:fill="292929"/>
+            <w:noWrap/>
+            <w:vAlign w:val="bottom"/>
+            <w:hideMark/>
+          </w:tcPr>
+          <w:p>
+            <w:pPr>
+              <w:spacing w:after="0" w:line="240" w:lineRule="auto"/>
+              <w:jc w:val="right"/>
+              <w:rPr>
+                <w:rFonts w:ascii="Segoe UI" w:eastAsia="Times New Roman" w:hAnsi="Segoe UI" w:cs="Segoe UI"/>
+                <w:color w:val="FFFFFF"/>
+                <w:sz w:val="21"/>
+                <w:szCs w:val="21"/>
+                <w:lang w:eastAsia="nl-NL"/>
+              </w:rPr>
+            </w:pPr>
+            <w:r>
+              <w:rPr>
+                <w:rFonts w:ascii="Segoe UI" w:eastAsia="Times New Roman" w:hAnsi="Segoe UI" w:cs="Segoe UI"/>
+                <w:b/>
+                <w:bCs/>
+                <w:color w:val="FFFFFF"/>
+                <w:sz w:val="21"/>
+                <w:szCs w:val="21"/>
+                <w:lang w:eastAsia="nl-NL"/>
+              </w:rPr>
+              <w:t>5</w:t>
+            </w:r>
+          </w:p>
+        </w:tc>
+        <w:tc>
+          <w:tcPr>
+            <w:tcW w:w="3825" w:type="dxa"/>
+            <w:tcBorders>
+              <w:top w:val="single" w:sz="24" w:space="0" w:color="666666"/>
+              <w:left w:val="single" w:sz="24" w:space="0" w:color="666666"/>
+              <w:bottom w:val="single" w:sz="24" w:space="0" w:color="666666"/>
+              <w:right w:val="single" w:sz="24" w:space="0" w:color="666666"/>
+            </w:tcBorders>
+            <w:shd w:val="clear" w:color="auto" w:fill="292929"/>
+            <w:noWrap/>
+            <w:vAlign w:val="bottom"/>
+            <w:hideMark/>
+          </w:tcPr>
+          <w:p>
+            <w:pPr>
+              <w:spacing w:after="0" w:line="240" w:lineRule="auto"/>
+              <w:rPr>
+                <w:rFonts w:ascii="Segoe UI" w:eastAsia="Times New Roman" w:hAnsi="Segoe UI" w:cs="Segoe UI"/>
+                <w:b/>
+                <w:bCs/>
+                <w:color w:val="FFFFFF"/>
+                <w:sz w:val="21"/>
+                <w:szCs w:val="21"/>
+                <w:lang w:eastAsia="nl-NL"/>
+              </w:rPr>
+            </w:pPr>
+            <w:r>
+              <w:rPr>
+                <w:rFonts w:ascii="Segoe UI" w:eastAsia="Times New Roman" w:hAnsi="Segoe UI" w:cs="Segoe UI"/>
+                <w:b/>
+                <w:bCs/>
+                <w:color w:val="FFFFFF"/>
+                <w:sz w:val="21"/>
+                <w:szCs w:val="21"/>
+                <w:lang w:eastAsia="nl-NL"/>
+              </w:rPr>
+              <w:t>PWM only control</w:t>
+            </w:r>
+          </w:p>
+        </w:tc>
+        <w:tc>
+          <w:tcPr>
+            <w:tcW w:w="426" w:type="dxa"/>
+            <w:tcBorders>
+              <w:top w:val="single" w:sz="24" w:space="0" w:color="666666"/>
+              <w:left w:val="single" w:sz="24" w:space="0" w:color="666666"/>
+              <w:bottom w:val="single" w:sz="24" w:space="0" w:color="666666"/>
+              <w:right w:val="single" w:sz="24" w:space="0" w:color="666666"/>
+            </w:tcBorders>
+            <w:shd w:val="clear" w:color="auto" w:fill="292929"/>
+            <w:noWrap/>
+            <w:vAlign w:val="bottom"/>
+          </w:tcPr>
+          <w:p>
+            <w:pPr>
+              <w:spacing w:after="0" w:line="240" w:lineRule="auto"/>
+              <w:jc w:val="right"/>
+              <w:rPr>
+                <w:rFonts w:ascii="Segoe UI" w:eastAsia="Times New Roman" w:hAnsi="Segoe UI" w:cs="Segoe UI"/>
+                <w:color w:val="FFFFFF"/>
+                <w:sz w:val="21"/>
+                <w:szCs w:val="21"/>
+                <w:lang w:eastAsia="nl-NL"/>
+              </w:rPr>
+            </w:pPr>
+            <w:r>
+              <w:rPr>
+                <w:rFonts w:ascii="Segoe UI" w:eastAsia="Times New Roman" w:hAnsi="Segoe UI" w:cs="Segoe UI"/>
+                <w:color w:val="FFFFFF"/>
+                <w:sz w:val="21"/>
+                <w:szCs w:val="21"/>
+                <w:lang w:eastAsia="nl-NL"/>
+              </w:rPr>
+              <w:t>0</w:t>
+            </w:r>
+          </w:p>
+        </w:tc>
+        <w:tc>
+          <w:tcPr>
+            <w:tcW w:w="425" w:type="dxa"/>
+            <w:tcBorders>
+              <w:top w:val="single" w:sz="24" w:space="0" w:color="666666"/>
+              <w:left w:val="single" w:sz="24" w:space="0" w:color="666666"/>
+              <w:bottom w:val="single" w:sz="24" w:space="0" w:color="666666"/>
+              <w:right w:val="single" w:sz="24" w:space="0" w:color="666666"/>
+            </w:tcBorders>
+            <w:shd w:val="clear" w:color="auto" w:fill="292929"/>
+            <w:noWrap/>
+            <w:vAlign w:val="bottom"/>
+          </w:tcPr>
+          <w:p>
+            <w:pPr>
+              <w:spacing w:after="0" w:line="240" w:lineRule="auto"/>
+              <w:jc w:val="right"/>
+              <w:rPr>
+                <w:rFonts w:ascii="Segoe UI" w:eastAsia="Times New Roman" w:hAnsi="Segoe UI" w:cs="Segoe UI"/>
+                <w:color w:val="FFFFFF"/>
+                <w:sz w:val="21"/>
+                <w:szCs w:val="21"/>
+                <w:lang w:eastAsia="nl-NL"/>
+              </w:rPr>
+            </w:pPr>
+            <w:r>
+              <w:rPr>
+                <w:rFonts w:ascii="Segoe UI" w:eastAsia="Times New Roman" w:hAnsi="Segoe UI" w:cs="Segoe UI"/>
+                <w:color w:val="FFFFFF"/>
+                <w:sz w:val="21"/>
+                <w:szCs w:val="21"/>
+                <w:lang w:eastAsia="nl-NL"/>
+              </w:rPr>
+              <w:t>0</w:t>
+            </w:r>
+          </w:p>
+        </w:tc>
+        <w:tc>
+          <w:tcPr>
+            <w:tcW w:w="425" w:type="dxa"/>
+            <w:tcBorders>
+              <w:top w:val="single" w:sz="24" w:space="0" w:color="666666"/>
+              <w:left w:val="single" w:sz="24" w:space="0" w:color="666666"/>
+              <w:bottom w:val="single" w:sz="24" w:space="0" w:color="666666"/>
+              <w:right w:val="single" w:sz="24" w:space="0" w:color="666666"/>
+            </w:tcBorders>
+            <w:shd w:val="clear" w:color="auto" w:fill="292929"/>
+            <w:noWrap/>
+            <w:vAlign w:val="bottom"/>
+          </w:tcPr>
+          <w:p>
+            <w:pPr>
+              <w:spacing w:after="0" w:line="240" w:lineRule="auto"/>
+              <w:jc w:val="right"/>
+              <w:rPr>
+                <w:rFonts w:ascii="Segoe UI" w:eastAsia="Times New Roman" w:hAnsi="Segoe UI" w:cs="Segoe UI"/>
+                <w:color w:val="FFFFFF"/>
+                <w:sz w:val="21"/>
+                <w:szCs w:val="21"/>
+                <w:lang w:eastAsia="nl-NL"/>
+              </w:rPr>
+            </w:pPr>
+            <w:r>
+              <w:rPr>
+                <w:rFonts w:ascii="Segoe UI" w:eastAsia="Times New Roman" w:hAnsi="Segoe UI" w:cs="Segoe UI"/>
+                <w:color w:val="FFFFFF"/>
+                <w:sz w:val="21"/>
+                <w:szCs w:val="21"/>
+                <w:lang w:eastAsia="nl-NL"/>
+              </w:rPr>
+              <w:t>0</w:t>
+            </w:r>
+          </w:p>
+        </w:tc>
+        <w:tc>
+          <w:tcPr>
+            <w:tcW w:w="425" w:type="dxa"/>
+            <w:tcBorders>
+              <w:top w:val="single" w:sz="24" w:space="0" w:color="666666"/>
+              <w:left w:val="single" w:sz="24" w:space="0" w:color="666666"/>
+              <w:bottom w:val="single" w:sz="24" w:space="0" w:color="666666"/>
+              <w:right w:val="single" w:sz="24" w:space="0" w:color="666666"/>
+            </w:tcBorders>
+            <w:shd w:val="clear" w:color="auto" w:fill="292929"/>
+            <w:noWrap/>
+            <w:vAlign w:val="bottom"/>
+          </w:tcPr>
+          <w:p>
+            <w:pPr>
+              <w:spacing w:after="0" w:line="240" w:lineRule="auto"/>
+              <w:jc w:val="right"/>
+              <w:rPr>
+                <w:rFonts w:ascii="Segoe UI" w:eastAsia="Times New Roman" w:hAnsi="Segoe UI" w:cs="Segoe UI"/>
+                <w:color w:val="FFFFFF"/>
+                <w:sz w:val="21"/>
+                <w:szCs w:val="21"/>
+                <w:lang w:eastAsia="nl-NL"/>
+              </w:rPr>
+            </w:pPr>
+            <w:r>
+              <w:rPr>
+                <w:rFonts w:ascii="Segoe UI" w:eastAsia="Times New Roman" w:hAnsi="Segoe UI" w:cs="Segoe UI"/>
+                <w:color w:val="FFFFFF"/>
+                <w:sz w:val="21"/>
+                <w:szCs w:val="21"/>
+                <w:lang w:eastAsia="nl-NL"/>
+              </w:rPr>
+              <w:t>1</w:t>
+            </w:r>
+          </w:p>
+        </w:tc>
+        <w:tc>
+          <w:tcPr>
+            <w:tcW w:w="426" w:type="dxa"/>
+            <w:tcBorders>
+              <w:top w:val="single" w:sz="24" w:space="0" w:color="666666"/>
+              <w:left w:val="single" w:sz="24" w:space="0" w:color="666666"/>
+              <w:bottom w:val="single" w:sz="24" w:space="0" w:color="666666"/>
+              <w:right w:val="single" w:sz="24" w:space="0" w:color="666666"/>
+            </w:tcBorders>
+            <w:shd w:val="clear" w:color="auto" w:fill="292929"/>
+            <w:noWrap/>
+            <w:vAlign w:val="bottom"/>
+            <w:hideMark/>
+          </w:tcPr>
+          <w:p>
+            <w:pPr>
+              <w:spacing w:after="0" w:line="240" w:lineRule="auto"/>
+              <w:rPr>
+                <w:rFonts w:ascii="Segoe UI" w:eastAsia="Times New Roman" w:hAnsi="Segoe UI" w:cs="Segoe UI"/>
+                <w:color w:val="FFFFFF"/>
+                <w:sz w:val="21"/>
+                <w:szCs w:val="21"/>
+                <w:lang w:eastAsia="nl-NL"/>
+              </w:rPr>
+            </w:pPr>
+            <w:r>
+              <w:rPr>
+                <w:rFonts w:ascii="Segoe UI" w:eastAsia="Times New Roman" w:hAnsi="Segoe UI" w:cs="Segoe UI"/>
+                <w:color w:val="FFFFFF"/>
+                <w:lang w:eastAsia="nl-NL"/>
+              </w:rPr>
+              <w:t>-</w:t>
+            </w:r>
+          </w:p>
+        </w:tc>
+        <w:tc>
+          <w:tcPr>
+            <w:tcW w:w="369" w:type="dxa"/>
+            <w:tcBorders>
+              <w:top w:val="single" w:sz="24" w:space="0" w:color="666666"/>
+              <w:left w:val="single" w:sz="24" w:space="0" w:color="666666"/>
+              <w:bottom w:val="single" w:sz="24" w:space="0" w:color="666666"/>
+              <w:right w:val="single" w:sz="24" w:space="0" w:color="666666"/>
+            </w:tcBorders>
+            <w:shd w:val="clear" w:color="auto" w:fill="292929"/>
+            <w:noWrap/>
+            <w:vAlign w:val="bottom"/>
+            <w:hideMark/>
+          </w:tcPr>
+          <w:p>
+            <w:pPr>
+              <w:spacing w:after="0" w:line="240" w:lineRule="auto"/>
+              <w:jc w:val="right"/>
+              <w:rPr>
+                <w:rFonts w:ascii="Segoe UI" w:eastAsia="Times New Roman" w:hAnsi="Segoe UI" w:cs="Segoe UI"/>
+                <w:color w:val="FFFFFF"/>
+                <w:sz w:val="21"/>
+                <w:szCs w:val="21"/>
+                <w:lang w:eastAsia="nl-NL"/>
+              </w:rPr>
+            </w:pPr>
+            <w:r>
+              <w:rPr>
+                <w:rFonts w:ascii="Segoe UI" w:eastAsia="Times New Roman" w:hAnsi="Segoe UI" w:cs="Segoe UI"/>
+                <w:color w:val="FFFFFF"/>
+                <w:sz w:val="21"/>
+                <w:szCs w:val="21"/>
+                <w:lang w:eastAsia="nl-NL"/>
+              </w:rPr>
+              <w:t>1</w:t>
+            </w:r>
+          </w:p>
+        </w:tc>
+        <w:tc>
+          <w:tcPr>
+            <w:tcW w:w="1048" w:type="dxa"/>
+            <w:tcBorders>
+              <w:top w:val="single" w:sz="24" w:space="0" w:color="666666"/>
+              <w:left w:val="single" w:sz="24" w:space="0" w:color="666666"/>
+              <w:bottom w:val="single" w:sz="24" w:space="0" w:color="666666"/>
+              <w:right w:val="single" w:sz="24" w:space="0" w:color="666666"/>
+            </w:tcBorders>
+            <w:shd w:val="clear" w:color="auto" w:fill="292929"/>
+            <w:noWrap/>
+            <w:vAlign w:val="bottom"/>
+          </w:tcPr>
+          <w:p>
+            <w:pPr>
+              <w:spacing w:after="0" w:line="240" w:lineRule="auto"/>
+              <w:jc w:val="right"/>
+              <w:rPr>
+                <w:rFonts w:ascii="Segoe UI" w:eastAsia="Times New Roman" w:hAnsi="Segoe UI" w:cs="Segoe UI"/>
+                <w:color w:val="FFFFFF"/>
+                <w:sz w:val="21"/>
+                <w:szCs w:val="21"/>
+                <w:lang w:eastAsia="nl-NL"/>
+              </w:rPr>
+            </w:pPr>
+            <w:r>
+              <w:rPr>
+                <w:rFonts w:ascii="Segoe UI" w:eastAsia="Times New Roman" w:hAnsi="Segoe UI" w:cs="Segoe UI"/>
+                <w:color w:val="FFFFFF"/>
+                <w:sz w:val="21"/>
+                <w:szCs w:val="21"/>
+                <w:lang w:eastAsia="nl-NL"/>
+              </w:rPr>
+              <w:t>2</w:t>
+            </w:r>
+          </w:p>
+        </w:tc>
+        <w:tc>
+          <w:tcPr>
+            <w:tcW w:w="1277" w:type="dxa"/>
+            <w:tcBorders>
+              <w:top w:val="single" w:sz="24" w:space="0" w:color="666666"/>
+              <w:left w:val="single" w:sz="24" w:space="0" w:color="666666"/>
+              <w:bottom w:val="single" w:sz="24" w:space="0" w:color="666666"/>
+              <w:right w:val="single" w:sz="24" w:space="0" w:color="666666"/>
+            </w:tcBorders>
+            <w:shd w:val="clear" w:color="auto" w:fill="292929"/>
+            <w:noWrap/>
+            <w:vAlign w:val="bottom"/>
+          </w:tcPr>
+          <w:p>
+            <w:pPr>
+              <w:spacing w:after="0" w:line="240" w:lineRule="auto"/>
+              <w:jc w:val="right"/>
+              <w:rPr>
+                <w:rFonts w:ascii="Segoe UI" w:eastAsia="Times New Roman" w:hAnsi="Segoe UI" w:cs="Segoe UI"/>
+                <w:color w:val="FFFFFF"/>
+                <w:sz w:val="21"/>
+                <w:szCs w:val="21"/>
+                <w:lang w:eastAsia="nl-NL"/>
+              </w:rPr>
+            </w:pPr>
+            <w:r>
+              <w:rPr>
+                <w:rFonts w:ascii="Segoe UI" w:eastAsia="Times New Roman" w:hAnsi="Segoe UI" w:cs="Segoe UI"/>
+                <w:color w:val="FFFFFF"/>
+                <w:sz w:val="21"/>
+                <w:szCs w:val="21"/>
+                <w:lang w:eastAsia="nl-NL"/>
+              </w:rPr>
+              <w:t>2</w:t>
+            </w:r>
           </w:p>
         </w:tc>
       </w:tr>
       <w:tr>
         <w:trPr>
-          <w:trHeight w:val="777"/>
+          <w:jc w:val="center"/>
         </w:trPr>
         <w:tc>
           <w:tcPr>
-            <w:tcW w:w="1271" w:type="dxa"/>
-            <w:shd w:val="clear" w:color="auto" w:fill="DAE2F3"/>
-          </w:tcPr>
-          <w:p>
-            <w:pPr>
-              <w:pStyle w:val="TableParagraph"/>
-              <w:spacing w:before="116"/>
-              <w:ind w:left="110"/>
-              <w:rPr>
-                <w:b/>
-                <w:lang w:val="en-US"/>
-              </w:rPr>
-            </w:pPr>
-          </w:p>
-        </w:tc>
-        <w:tc>
-          <w:tcPr>
-            <w:tcW w:w="1843" w:type="dxa"/>
-            <w:shd w:val="clear" w:color="auto" w:fill="DAE2F3"/>
-          </w:tcPr>
-          <w:p>
-            <w:pPr>
-              <w:pStyle w:val="TableParagraph"/>
-              <w:spacing w:before="116"/>
-              <w:ind w:right="212"/>
-              <w:rPr>
-                <w:b/>
-                <w:lang w:val="en-US"/>
-              </w:rPr>
-            </w:pPr>
-          </w:p>
-        </w:tc>
-        <w:tc>
-          <w:tcPr>
-            <w:tcW w:w="2410" w:type="dxa"/>
-            <w:shd w:val="clear" w:color="auto" w:fill="DAE2F3"/>
-          </w:tcPr>
-          <w:p>
-            <w:pPr>
-              <w:pStyle w:val="TableParagraph"/>
-              <w:spacing w:before="116"/>
-              <w:ind w:left="119" w:right="144"/>
-              <w:rPr>
-                <w:b/>
-                <w:lang w:val="en-US"/>
-              </w:rPr>
-            </w:pPr>
-          </w:p>
-        </w:tc>
-        <w:tc>
-          <w:tcPr>
-            <w:tcW w:w="2693" w:type="dxa"/>
-            <w:shd w:val="clear" w:color="auto" w:fill="DAE2F3"/>
-          </w:tcPr>
-          <w:p>
-            <w:pPr>
-              <w:pStyle w:val="TableParagraph"/>
-              <w:spacing w:before="116"/>
-              <w:ind w:left="119" w:right="144"/>
-              <w:rPr>
-                <w:b/>
-                <w:lang w:val="en-US"/>
-              </w:rPr>
-            </w:pPr>
-          </w:p>
-        </w:tc>
-        <w:tc>
-          <w:tcPr>
-            <w:tcW w:w="2835" w:type="dxa"/>
-            <w:shd w:val="clear" w:color="auto" w:fill="DAE2F3"/>
-          </w:tcPr>
-          <w:p>
-            <w:pPr>
-              <w:pStyle w:val="TableParagraph"/>
-              <w:spacing w:before="116"/>
-              <w:ind w:left="119" w:right="144"/>
-              <w:rPr>
-                <w:b/>
-                <w:lang w:val="en-US"/>
-              </w:rPr>
-            </w:pPr>
+            <w:tcW w:w="681" w:type="dxa"/>
+            <w:tcBorders>
+              <w:top w:val="single" w:sz="24" w:space="0" w:color="666666"/>
+              <w:left w:val="single" w:sz="24" w:space="0" w:color="666666"/>
+              <w:bottom w:val="single" w:sz="24" w:space="0" w:color="666666"/>
+              <w:right w:val="single" w:sz="24" w:space="0" w:color="666666"/>
+            </w:tcBorders>
+            <w:shd w:val="clear" w:color="auto" w:fill="292929"/>
+            <w:noWrap/>
+            <w:vAlign w:val="bottom"/>
+            <w:hideMark/>
+          </w:tcPr>
+          <w:p>
+            <w:pPr>
+              <w:spacing w:after="0" w:line="240" w:lineRule="auto"/>
+              <w:jc w:val="right"/>
+              <w:rPr>
+                <w:rFonts w:ascii="Segoe UI" w:eastAsia="Times New Roman" w:hAnsi="Segoe UI" w:cs="Segoe UI"/>
+                <w:color w:val="FFFFFF"/>
+                <w:sz w:val="21"/>
+                <w:szCs w:val="21"/>
+                <w:lang w:eastAsia="nl-NL"/>
+              </w:rPr>
+            </w:pPr>
+            <w:r>
+              <w:rPr>
+                <w:rFonts w:ascii="Segoe UI" w:eastAsia="Times New Roman" w:hAnsi="Segoe UI" w:cs="Segoe UI"/>
+                <w:b/>
+                <w:bCs/>
+                <w:color w:val="FFFFFF"/>
+                <w:sz w:val="21"/>
+                <w:szCs w:val="21"/>
+                <w:lang w:eastAsia="nl-NL"/>
+              </w:rPr>
+              <w:t>6</w:t>
+            </w:r>
+          </w:p>
+        </w:tc>
+        <w:tc>
+          <w:tcPr>
+            <w:tcW w:w="3825" w:type="dxa"/>
+            <w:tcBorders>
+              <w:top w:val="single" w:sz="24" w:space="0" w:color="666666"/>
+              <w:left w:val="single" w:sz="24" w:space="0" w:color="666666"/>
+              <w:bottom w:val="single" w:sz="24" w:space="0" w:color="666666"/>
+              <w:right w:val="single" w:sz="24" w:space="0" w:color="666666"/>
+            </w:tcBorders>
+            <w:shd w:val="clear" w:color="auto" w:fill="292929"/>
+            <w:noWrap/>
+            <w:vAlign w:val="bottom"/>
+            <w:hideMark/>
+          </w:tcPr>
+          <w:p>
+            <w:pPr>
+              <w:spacing w:after="0" w:line="240" w:lineRule="auto"/>
+              <w:rPr>
+                <w:rFonts w:ascii="Segoe UI" w:eastAsia="Times New Roman" w:hAnsi="Segoe UI" w:cs="Segoe UI"/>
+                <w:b/>
+                <w:bCs/>
+                <w:color w:val="FFFFFF"/>
+                <w:sz w:val="21"/>
+                <w:szCs w:val="21"/>
+                <w:lang w:eastAsia="nl-NL"/>
+              </w:rPr>
+            </w:pPr>
+            <w:r>
+              <w:rPr>
+                <w:rFonts w:ascii="Segoe UI" w:eastAsia="Times New Roman" w:hAnsi="Segoe UI" w:cs="Segoe UI"/>
+                <w:b/>
+                <w:bCs/>
+                <w:color w:val="FFFFFF"/>
+                <w:sz w:val="21"/>
+                <w:szCs w:val="21"/>
+                <w:lang w:eastAsia="nl-NL"/>
+              </w:rPr>
+              <w:t>Highest energy efficiency as possible</w:t>
+            </w:r>
+          </w:p>
+        </w:tc>
+        <w:tc>
+          <w:tcPr>
+            <w:tcW w:w="426" w:type="dxa"/>
+            <w:tcBorders>
+              <w:top w:val="single" w:sz="24" w:space="0" w:color="666666"/>
+              <w:left w:val="single" w:sz="24" w:space="0" w:color="666666"/>
+              <w:bottom w:val="single" w:sz="24" w:space="0" w:color="666666"/>
+              <w:right w:val="single" w:sz="24" w:space="0" w:color="666666"/>
+            </w:tcBorders>
+            <w:shd w:val="clear" w:color="auto" w:fill="292929"/>
+            <w:noWrap/>
+            <w:vAlign w:val="bottom"/>
+          </w:tcPr>
+          <w:p>
+            <w:pPr>
+              <w:spacing w:after="0" w:line="240" w:lineRule="auto"/>
+              <w:jc w:val="right"/>
+              <w:rPr>
+                <w:rFonts w:ascii="Segoe UI" w:eastAsia="Times New Roman" w:hAnsi="Segoe UI" w:cs="Segoe UI"/>
+                <w:color w:val="FFFFFF"/>
+                <w:sz w:val="21"/>
+                <w:szCs w:val="21"/>
+                <w:lang w:eastAsia="nl-NL"/>
+              </w:rPr>
+            </w:pPr>
+            <w:r>
+              <w:rPr>
+                <w:rFonts w:ascii="Segoe UI" w:eastAsia="Times New Roman" w:hAnsi="Segoe UI" w:cs="Segoe UI"/>
+                <w:color w:val="FFFFFF"/>
+                <w:sz w:val="21"/>
+                <w:szCs w:val="21"/>
+                <w:lang w:eastAsia="nl-NL"/>
+              </w:rPr>
+              <w:t>0</w:t>
+            </w:r>
+          </w:p>
+        </w:tc>
+        <w:tc>
+          <w:tcPr>
+            <w:tcW w:w="425" w:type="dxa"/>
+            <w:tcBorders>
+              <w:top w:val="single" w:sz="24" w:space="0" w:color="666666"/>
+              <w:left w:val="single" w:sz="24" w:space="0" w:color="666666"/>
+              <w:bottom w:val="single" w:sz="24" w:space="0" w:color="666666"/>
+              <w:right w:val="single" w:sz="24" w:space="0" w:color="666666"/>
+            </w:tcBorders>
+            <w:shd w:val="clear" w:color="auto" w:fill="292929"/>
+            <w:noWrap/>
+            <w:vAlign w:val="bottom"/>
+          </w:tcPr>
+          <w:p>
+            <w:pPr>
+              <w:spacing w:after="0" w:line="240" w:lineRule="auto"/>
+              <w:jc w:val="right"/>
+              <w:rPr>
+                <w:rFonts w:ascii="Segoe UI" w:eastAsia="Times New Roman" w:hAnsi="Segoe UI" w:cs="Segoe UI"/>
+                <w:color w:val="FFFFFF"/>
+                <w:sz w:val="21"/>
+                <w:szCs w:val="21"/>
+                <w:lang w:eastAsia="nl-NL"/>
+              </w:rPr>
+            </w:pPr>
+            <w:r>
+              <w:rPr>
+                <w:rFonts w:ascii="Segoe UI" w:eastAsia="Times New Roman" w:hAnsi="Segoe UI" w:cs="Segoe UI"/>
+                <w:color w:val="FFFFFF"/>
+                <w:sz w:val="21"/>
+                <w:szCs w:val="21"/>
+                <w:lang w:eastAsia="nl-NL"/>
+              </w:rPr>
+              <w:t>0</w:t>
+            </w:r>
+          </w:p>
+        </w:tc>
+        <w:tc>
+          <w:tcPr>
+            <w:tcW w:w="425" w:type="dxa"/>
+            <w:tcBorders>
+              <w:top w:val="single" w:sz="24" w:space="0" w:color="666666"/>
+              <w:left w:val="single" w:sz="24" w:space="0" w:color="666666"/>
+              <w:bottom w:val="single" w:sz="24" w:space="0" w:color="666666"/>
+              <w:right w:val="single" w:sz="24" w:space="0" w:color="666666"/>
+            </w:tcBorders>
+            <w:shd w:val="clear" w:color="auto" w:fill="292929"/>
+            <w:noWrap/>
+            <w:vAlign w:val="bottom"/>
+          </w:tcPr>
+          <w:p>
+            <w:pPr>
+              <w:spacing w:after="0" w:line="240" w:lineRule="auto"/>
+              <w:jc w:val="right"/>
+              <w:rPr>
+                <w:rFonts w:ascii="Segoe UI" w:eastAsia="Times New Roman" w:hAnsi="Segoe UI" w:cs="Segoe UI"/>
+                <w:color w:val="FFFFFF"/>
+                <w:sz w:val="21"/>
+                <w:szCs w:val="21"/>
+                <w:lang w:eastAsia="nl-NL"/>
+              </w:rPr>
+            </w:pPr>
+            <w:r>
+              <w:rPr>
+                <w:rFonts w:ascii="Segoe UI" w:eastAsia="Times New Roman" w:hAnsi="Segoe UI" w:cs="Segoe UI"/>
+                <w:color w:val="FFFFFF"/>
+                <w:sz w:val="21"/>
+                <w:szCs w:val="21"/>
+                <w:lang w:eastAsia="nl-NL"/>
+              </w:rPr>
+              <w:t>0</w:t>
+            </w:r>
+          </w:p>
+        </w:tc>
+        <w:tc>
+          <w:tcPr>
+            <w:tcW w:w="425" w:type="dxa"/>
+            <w:tcBorders>
+              <w:top w:val="single" w:sz="24" w:space="0" w:color="666666"/>
+              <w:left w:val="single" w:sz="24" w:space="0" w:color="666666"/>
+              <w:bottom w:val="single" w:sz="24" w:space="0" w:color="666666"/>
+              <w:right w:val="single" w:sz="24" w:space="0" w:color="666666"/>
+            </w:tcBorders>
+            <w:shd w:val="clear" w:color="auto" w:fill="292929"/>
+            <w:noWrap/>
+            <w:vAlign w:val="bottom"/>
+          </w:tcPr>
+          <w:p>
+            <w:pPr>
+              <w:spacing w:after="0" w:line="240" w:lineRule="auto"/>
+              <w:jc w:val="right"/>
+              <w:rPr>
+                <w:rFonts w:ascii="Segoe UI" w:eastAsia="Times New Roman" w:hAnsi="Segoe UI" w:cs="Segoe UI"/>
+                <w:color w:val="FFFFFF"/>
+                <w:sz w:val="21"/>
+                <w:szCs w:val="21"/>
+                <w:lang w:eastAsia="nl-NL"/>
+              </w:rPr>
+            </w:pPr>
+            <w:r>
+              <w:rPr>
+                <w:rFonts w:ascii="Segoe UI" w:eastAsia="Times New Roman" w:hAnsi="Segoe UI" w:cs="Segoe UI"/>
+                <w:color w:val="FFFFFF"/>
+                <w:sz w:val="21"/>
+                <w:szCs w:val="21"/>
+                <w:lang w:eastAsia="nl-NL"/>
+              </w:rPr>
+              <w:t>0</w:t>
+            </w:r>
+          </w:p>
+        </w:tc>
+        <w:tc>
+          <w:tcPr>
+            <w:tcW w:w="426" w:type="dxa"/>
+            <w:tcBorders>
+              <w:top w:val="single" w:sz="24" w:space="0" w:color="666666"/>
+              <w:left w:val="single" w:sz="24" w:space="0" w:color="666666"/>
+              <w:bottom w:val="single" w:sz="24" w:space="0" w:color="666666"/>
+              <w:right w:val="single" w:sz="24" w:space="0" w:color="666666"/>
+            </w:tcBorders>
+            <w:shd w:val="clear" w:color="auto" w:fill="292929"/>
+            <w:noWrap/>
+            <w:vAlign w:val="bottom"/>
+            <w:hideMark/>
+          </w:tcPr>
+          <w:p>
+            <w:pPr>
+              <w:spacing w:after="0" w:line="240" w:lineRule="auto"/>
+              <w:jc w:val="right"/>
+              <w:rPr>
+                <w:rFonts w:ascii="Segoe UI" w:eastAsia="Times New Roman" w:hAnsi="Segoe UI" w:cs="Segoe UI"/>
+                <w:color w:val="FFFFFF"/>
+                <w:sz w:val="21"/>
+                <w:szCs w:val="21"/>
+                <w:lang w:eastAsia="nl-NL"/>
+              </w:rPr>
+            </w:pPr>
+            <w:r>
+              <w:rPr>
+                <w:rFonts w:ascii="Segoe UI" w:eastAsia="Times New Roman" w:hAnsi="Segoe UI" w:cs="Segoe UI"/>
+                <w:color w:val="FFFFFF"/>
+                <w:sz w:val="21"/>
+                <w:szCs w:val="21"/>
+                <w:lang w:eastAsia="nl-NL"/>
+              </w:rPr>
+              <w:t>0</w:t>
+            </w:r>
+          </w:p>
+        </w:tc>
+        <w:tc>
+          <w:tcPr>
+            <w:tcW w:w="369" w:type="dxa"/>
+            <w:tcBorders>
+              <w:top w:val="single" w:sz="24" w:space="0" w:color="666666"/>
+              <w:left w:val="single" w:sz="24" w:space="0" w:color="666666"/>
+              <w:bottom w:val="single" w:sz="24" w:space="0" w:color="666666"/>
+              <w:right w:val="single" w:sz="24" w:space="0" w:color="666666"/>
+            </w:tcBorders>
+            <w:shd w:val="clear" w:color="auto" w:fill="292929"/>
+            <w:noWrap/>
+            <w:vAlign w:val="bottom"/>
+            <w:hideMark/>
+          </w:tcPr>
+          <w:p>
+            <w:pPr>
+              <w:spacing w:after="0" w:line="240" w:lineRule="auto"/>
+              <w:rPr>
+                <w:rFonts w:ascii="Segoe UI" w:eastAsia="Times New Roman" w:hAnsi="Segoe UI" w:cs="Segoe UI"/>
+                <w:color w:val="FFFFFF"/>
+                <w:sz w:val="21"/>
+                <w:szCs w:val="21"/>
+                <w:lang w:eastAsia="nl-NL"/>
+              </w:rPr>
+            </w:pPr>
+            <w:r>
+              <w:rPr>
+                <w:rFonts w:ascii="Segoe UI" w:eastAsia="Times New Roman" w:hAnsi="Segoe UI" w:cs="Segoe UI"/>
+                <w:color w:val="FFFFFF"/>
+                <w:lang w:eastAsia="nl-NL"/>
+              </w:rPr>
+              <w:t>-</w:t>
+            </w:r>
+          </w:p>
+        </w:tc>
+        <w:tc>
+          <w:tcPr>
+            <w:tcW w:w="1048" w:type="dxa"/>
+            <w:tcBorders>
+              <w:top w:val="single" w:sz="24" w:space="0" w:color="666666"/>
+              <w:left w:val="single" w:sz="24" w:space="0" w:color="666666"/>
+              <w:bottom w:val="single" w:sz="24" w:space="0" w:color="666666"/>
+              <w:right w:val="single" w:sz="24" w:space="0" w:color="666666"/>
+            </w:tcBorders>
+            <w:shd w:val="clear" w:color="auto" w:fill="292929"/>
+            <w:noWrap/>
+            <w:vAlign w:val="bottom"/>
+          </w:tcPr>
+          <w:p>
+            <w:pPr>
+              <w:spacing w:after="0" w:line="240" w:lineRule="auto"/>
+              <w:jc w:val="right"/>
+              <w:rPr>
+                <w:rFonts w:ascii="Segoe UI" w:eastAsia="Times New Roman" w:hAnsi="Segoe UI" w:cs="Segoe UI"/>
+                <w:color w:val="FFFFFF"/>
+                <w:sz w:val="21"/>
+                <w:szCs w:val="21"/>
+                <w:lang w:eastAsia="nl-NL"/>
+              </w:rPr>
+            </w:pPr>
+            <w:r>
+              <w:rPr>
+                <w:rFonts w:ascii="Segoe UI" w:eastAsia="Times New Roman" w:hAnsi="Segoe UI" w:cs="Segoe UI"/>
+                <w:color w:val="FFFFFF"/>
+                <w:sz w:val="21"/>
+                <w:szCs w:val="21"/>
+                <w:lang w:eastAsia="nl-NL"/>
+              </w:rPr>
+              <w:t>0</w:t>
+            </w:r>
+          </w:p>
+        </w:tc>
+        <w:tc>
+          <w:tcPr>
+            <w:tcW w:w="1277" w:type="dxa"/>
+            <w:tcBorders>
+              <w:top w:val="single" w:sz="24" w:space="0" w:color="666666"/>
+              <w:left w:val="single" w:sz="24" w:space="0" w:color="666666"/>
+              <w:bottom w:val="single" w:sz="24" w:space="0" w:color="666666"/>
+              <w:right w:val="single" w:sz="24" w:space="0" w:color="666666"/>
+            </w:tcBorders>
+            <w:shd w:val="clear" w:color="auto" w:fill="292929"/>
+            <w:noWrap/>
+            <w:vAlign w:val="bottom"/>
+          </w:tcPr>
+          <w:p>
+            <w:pPr>
+              <w:spacing w:after="0" w:line="240" w:lineRule="auto"/>
+              <w:jc w:val="right"/>
+              <w:rPr>
+                <w:rFonts w:ascii="Segoe UI" w:eastAsia="Times New Roman" w:hAnsi="Segoe UI" w:cs="Segoe UI"/>
+                <w:color w:val="FFFFFF"/>
+                <w:sz w:val="21"/>
+                <w:szCs w:val="21"/>
+                <w:lang w:eastAsia="nl-NL"/>
+              </w:rPr>
+            </w:pPr>
+            <w:r>
+              <w:rPr>
+                <w:rFonts w:ascii="Segoe UI" w:eastAsia="Times New Roman" w:hAnsi="Segoe UI" w:cs="Segoe UI"/>
+                <w:color w:val="FFFFFF"/>
+                <w:sz w:val="21"/>
+                <w:szCs w:val="21"/>
+                <w:lang w:eastAsia="nl-NL"/>
+              </w:rPr>
+              <w:t>0</w:t>
+            </w:r>
           </w:p>
         </w:tc>
       </w:tr>
-      <w:tr>
-        <w:trPr>
-          <w:trHeight w:val="777"/>
-        </w:trPr>
-        <w:tc>
-          <w:tcPr>
-            <w:tcW w:w="1271" w:type="dxa"/>
-            <w:shd w:val="clear" w:color="auto" w:fill="DAE2F3"/>
-          </w:tcPr>
-          <w:p>
-            <w:pPr>
-              <w:pStyle w:val="TableParagraph"/>
-              <w:spacing w:before="116"/>
-              <w:ind w:left="110"/>
-              <w:rPr>
-                <w:b/>
-                <w:lang w:val="en-US"/>
-              </w:rPr>
-            </w:pPr>
-          </w:p>
-        </w:tc>
-        <w:tc>
-          <w:tcPr>
-            <w:tcW w:w="1843" w:type="dxa"/>
-            <w:shd w:val="clear" w:color="auto" w:fill="DAE2F3"/>
-          </w:tcPr>
-          <w:p>
-            <w:pPr>
-              <w:pStyle w:val="TableParagraph"/>
-              <w:spacing w:before="116"/>
-              <w:ind w:right="212"/>
-              <w:rPr>
-                <w:b/>
-                <w:lang w:val="en-US"/>
-              </w:rPr>
-            </w:pPr>
-          </w:p>
-        </w:tc>
-        <w:tc>
-          <w:tcPr>
-            <w:tcW w:w="2410" w:type="dxa"/>
-            <w:shd w:val="clear" w:color="auto" w:fill="DAE2F3"/>
-          </w:tcPr>
-          <w:p>
-            <w:pPr>
-              <w:pStyle w:val="TableParagraph"/>
-              <w:spacing w:before="116"/>
-              <w:ind w:right="144"/>
-              <w:rPr>
-                <w:b/>
-                <w:lang w:val="en-US"/>
-              </w:rPr>
-            </w:pPr>
-          </w:p>
-        </w:tc>
-        <w:tc>
-          <w:tcPr>
-            <w:tcW w:w="2693" w:type="dxa"/>
-            <w:shd w:val="clear" w:color="auto" w:fill="DAE2F3"/>
-          </w:tcPr>
-          <w:p>
-            <w:pPr>
-              <w:pStyle w:val="TableParagraph"/>
-              <w:spacing w:before="116"/>
-              <w:ind w:right="144"/>
-              <w:rPr>
-                <w:b/>
-                <w:lang w:val="en-US"/>
-              </w:rPr>
-            </w:pPr>
-          </w:p>
-        </w:tc>
-        <w:tc>
-          <w:tcPr>
-            <w:tcW w:w="2835" w:type="dxa"/>
-            <w:shd w:val="clear" w:color="auto" w:fill="DAE2F3"/>
-          </w:tcPr>
-          <w:p>
-            <w:pPr>
-              <w:pStyle w:val="TableParagraph"/>
-              <w:spacing w:before="116"/>
-              <w:ind w:right="144"/>
-              <w:rPr>
-                <w:b/>
-                <w:lang w:val="en-US"/>
-              </w:rPr>
-            </w:pPr>
-          </w:p>
-        </w:tc>
-      </w:tr>
-      <w:tr>
-        <w:trPr>
-          <w:trHeight w:val="777"/>
-        </w:trPr>
-        <w:tc>
-          <w:tcPr>
-            <w:tcW w:w="1271" w:type="dxa"/>
-            <w:shd w:val="clear" w:color="auto" w:fill="DAE2F3"/>
-          </w:tcPr>
-          <w:p>
-            <w:pPr>
-              <w:pStyle w:val="TableParagraph"/>
-              <w:spacing w:before="116"/>
-              <w:ind w:left="110"/>
-              <w:rPr>
-                <w:b/>
-                <w:lang w:val="en-US"/>
-              </w:rPr>
-            </w:pPr>
-          </w:p>
-        </w:tc>
-        <w:tc>
-          <w:tcPr>
-            <w:tcW w:w="1843" w:type="dxa"/>
-            <w:shd w:val="clear" w:color="auto" w:fill="DAE2F3"/>
-          </w:tcPr>
-          <w:p>
-            <w:pPr>
-              <w:pStyle w:val="TableParagraph"/>
-              <w:spacing w:before="116"/>
-              <w:ind w:right="212"/>
-              <w:jc w:val="right"/>
-              <w:rPr>
-                <w:b/>
-                <w:lang w:val="en-US"/>
-              </w:rPr>
-            </w:pPr>
-          </w:p>
-        </w:tc>
-        <w:tc>
-          <w:tcPr>
-            <w:tcW w:w="2410" w:type="dxa"/>
-            <w:shd w:val="clear" w:color="auto" w:fill="DAE2F3"/>
-          </w:tcPr>
-          <w:p>
-            <w:pPr>
-              <w:pStyle w:val="TableParagraph"/>
-              <w:spacing w:before="116"/>
-              <w:ind w:left="119" w:right="144"/>
-              <w:rPr>
-                <w:b/>
-                <w:lang w:val="en-US"/>
-              </w:rPr>
-            </w:pPr>
-          </w:p>
-        </w:tc>
-        <w:tc>
-          <w:tcPr>
-            <w:tcW w:w="2693" w:type="dxa"/>
-            <w:shd w:val="clear" w:color="auto" w:fill="DAE2F3"/>
-          </w:tcPr>
-          <w:p>
-            <w:pPr>
-              <w:pStyle w:val="TableParagraph"/>
-              <w:spacing w:before="116"/>
-              <w:ind w:left="119" w:right="144"/>
-              <w:rPr>
-                <w:b/>
-                <w:lang w:val="en-US"/>
-              </w:rPr>
-            </w:pPr>
-          </w:p>
-        </w:tc>
-        <w:tc>
-          <w:tcPr>
-            <w:tcW w:w="2835" w:type="dxa"/>
-            <w:shd w:val="clear" w:color="auto" w:fill="DAE2F3"/>
-          </w:tcPr>
-          <w:p>
-            <w:pPr>
-              <w:pStyle w:val="TableParagraph"/>
-              <w:spacing w:before="116"/>
-              <w:ind w:left="119" w:right="144"/>
-              <w:rPr>
-                <w:b/>
-                <w:lang w:val="en-US"/>
-              </w:rPr>
-            </w:pPr>
-          </w:p>
-        </w:tc>
-      </w:tr>
-      <w:tr>
-        <w:trPr>
-          <w:trHeight w:val="777"/>
-        </w:trPr>
-        <w:tc>
-          <w:tcPr>
-            <w:tcW w:w="1271" w:type="dxa"/>
-            <w:shd w:val="clear" w:color="auto" w:fill="DAE2F3"/>
-          </w:tcPr>
-          <w:p>
-            <w:pPr>
-              <w:pStyle w:val="TableParagraph"/>
-              <w:spacing w:before="116"/>
-              <w:ind w:left="110"/>
-              <w:rPr>
-                <w:b/>
-                <w:lang w:val="en-US"/>
-              </w:rPr>
-            </w:pPr>
-          </w:p>
-        </w:tc>
-        <w:tc>
-          <w:tcPr>
-            <w:tcW w:w="1843" w:type="dxa"/>
-            <w:shd w:val="clear" w:color="auto" w:fill="DAE2F3"/>
-          </w:tcPr>
-          <w:p>
-            <w:pPr>
-              <w:pStyle w:val="TableParagraph"/>
-              <w:spacing w:before="116"/>
-              <w:ind w:right="212"/>
-              <w:jc w:val="right"/>
-              <w:rPr>
-                <w:b/>
-                <w:lang w:val="en-US"/>
-              </w:rPr>
-            </w:pPr>
-          </w:p>
-        </w:tc>
-        <w:tc>
-          <w:tcPr>
-            <w:tcW w:w="2410" w:type="dxa"/>
-            <w:shd w:val="clear" w:color="auto" w:fill="DAE2F3"/>
-          </w:tcPr>
-          <w:p>
-            <w:pPr>
-              <w:pStyle w:val="TableParagraph"/>
-              <w:spacing w:before="116"/>
-              <w:ind w:left="119" w:right="144"/>
-              <w:rPr>
-                <w:b/>
-                <w:lang w:val="en-US"/>
-              </w:rPr>
-            </w:pPr>
-          </w:p>
-        </w:tc>
-        <w:tc>
-          <w:tcPr>
-            <w:tcW w:w="2693" w:type="dxa"/>
-            <w:shd w:val="clear" w:color="auto" w:fill="DAE2F3"/>
-          </w:tcPr>
-          <w:p>
-            <w:pPr>
-              <w:pStyle w:val="TableParagraph"/>
-              <w:spacing w:before="116"/>
-              <w:ind w:left="119" w:right="144"/>
-              <w:rPr>
-                <w:b/>
-                <w:lang w:val="en-US"/>
-              </w:rPr>
-            </w:pPr>
-          </w:p>
-        </w:tc>
-        <w:tc>
-          <w:tcPr>
-            <w:tcW w:w="2835" w:type="dxa"/>
-            <w:shd w:val="clear" w:color="auto" w:fill="DAE2F3"/>
-          </w:tcPr>
-          <w:p>
-            <w:pPr>
-              <w:pStyle w:val="TableParagraph"/>
-              <w:spacing w:before="116"/>
-              <w:ind w:left="119" w:right="144"/>
-              <w:rPr>
-                <w:b/>
-                <w:lang w:val="en-US"/>
-              </w:rPr>
-            </w:pPr>
-          </w:p>
-        </w:tc>
-      </w:tr>
-      <w:tr>
-        <w:trPr>
-          <w:trHeight w:val="777"/>
-        </w:trPr>
-        <w:tc>
-          <w:tcPr>
-            <w:tcW w:w="1271" w:type="dxa"/>
-            <w:shd w:val="clear" w:color="auto" w:fill="DAE2F3"/>
-          </w:tcPr>
-          <w:p>
-            <w:pPr>
-              <w:pStyle w:val="TableParagraph"/>
-              <w:spacing w:before="116"/>
-              <w:ind w:left="110"/>
-              <w:rPr>
-                <w:b/>
-                <w:lang w:val="en-US"/>
-              </w:rPr>
-            </w:pPr>
-          </w:p>
-        </w:tc>
-        <w:tc>
-          <w:tcPr>
-            <w:tcW w:w="1843" w:type="dxa"/>
-            <w:shd w:val="clear" w:color="auto" w:fill="DAE2F3"/>
-          </w:tcPr>
-          <w:p>
-            <w:pPr>
-              <w:pStyle w:val="TableParagraph"/>
-              <w:spacing w:before="116"/>
-              <w:ind w:right="212"/>
-              <w:jc w:val="right"/>
-              <w:rPr>
-                <w:b/>
-                <w:lang w:val="en-US"/>
-              </w:rPr>
-            </w:pPr>
-          </w:p>
-        </w:tc>
-        <w:tc>
-          <w:tcPr>
-            <w:tcW w:w="2410" w:type="dxa"/>
-            <w:shd w:val="clear" w:color="auto" w:fill="DAE2F3"/>
-          </w:tcPr>
-          <w:p>
-            <w:pPr>
-              <w:pStyle w:val="TableParagraph"/>
-              <w:spacing w:before="116"/>
-              <w:ind w:left="119" w:right="144"/>
-              <w:rPr>
-                <w:b/>
-                <w:lang w:val="en-US"/>
-              </w:rPr>
-            </w:pPr>
-          </w:p>
-        </w:tc>
-        <w:tc>
-          <w:tcPr>
-            <w:tcW w:w="2693" w:type="dxa"/>
-            <w:shd w:val="clear" w:color="auto" w:fill="DAE2F3"/>
-          </w:tcPr>
-          <w:p>
-            <w:pPr>
-              <w:pStyle w:val="TableParagraph"/>
-              <w:spacing w:before="116"/>
-              <w:ind w:left="119" w:right="144"/>
-              <w:rPr>
-                <w:b/>
-                <w:lang w:val="en-US"/>
-              </w:rPr>
-            </w:pPr>
-          </w:p>
-        </w:tc>
-        <w:tc>
-          <w:tcPr>
-            <w:tcW w:w="2835" w:type="dxa"/>
-            <w:shd w:val="clear" w:color="auto" w:fill="DAE2F3"/>
-          </w:tcPr>
-          <w:p>
-            <w:pPr>
-              <w:pStyle w:val="TableParagraph"/>
-              <w:spacing w:before="116"/>
-              <w:ind w:left="119" w:right="144"/>
-              <w:rPr>
-                <w:b/>
-                <w:lang w:val="en-US"/>
-              </w:rPr>
-            </w:pPr>
-          </w:p>
-        </w:tc>
-      </w:tr>
-      <w:bookmarkEnd w:id="0"/>
     </w:tbl>
     <w:p/>
     <w:sectPr>

</xml_diff>

<commit_message>
updated power management circuit
also added extra notes to  conversation 6.
added datasheet.
</commit_message>
<xml_diff>
--- a/Documentation/Technical Considerations.docx
+++ b/Documentation/Technical Considerations.docx
@@ -321,6 +321,7 @@
           <w:bCs/>
           <w:sz w:val="24"/>
           <w:szCs w:val="24"/>
+          <w:lang w:val="nl-NL"/>
         </w:rPr>
       </w:pPr>
       <w:r>
@@ -329,6 +330,7 @@
           <w:bCs/>
           <w:sz w:val="24"/>
           <w:szCs w:val="24"/>
+          <w:lang w:val="nl-NL"/>
         </w:rPr>
         <w:t>Client</w:t>
       </w:r>
@@ -336,6 +338,7 @@
         <w:rPr>
           <w:sz w:val="24"/>
           <w:szCs w:val="24"/>
+          <w:lang w:val="nl-NL"/>
         </w:rPr>
         <w:t>: Rud</w:t>
       </w:r>
@@ -343,6 +346,7 @@
         <w:rPr>
           <w:sz w:val="24"/>
           <w:szCs w:val="24"/>
+          <w:lang w:val="nl-NL"/>
         </w:rPr>
         <w:t>ie</w:t>
       </w:r>
@@ -350,6 +354,7 @@
         <w:rPr>
           <w:sz w:val="24"/>
           <w:szCs w:val="24"/>
+          <w:lang w:val="nl-NL"/>
         </w:rPr>
         <w:t xml:space="preserve"> van den Heuvel</w:t>
       </w:r>
@@ -362,6 +367,7 @@
           <w:bCs/>
           <w:sz w:val="24"/>
           <w:szCs w:val="24"/>
+          <w:lang w:val="nl-NL"/>
         </w:rPr>
       </w:pPr>
       <w:r>
@@ -370,6 +376,7 @@
           <w:bCs/>
           <w:sz w:val="24"/>
           <w:szCs w:val="24"/>
+          <w:lang w:val="nl-NL"/>
         </w:rPr>
         <w:t xml:space="preserve">Coach: </w:t>
       </w:r>
@@ -377,6 +384,7 @@
         <w:rPr>
           <w:sz w:val="24"/>
           <w:szCs w:val="24"/>
+          <w:lang w:val="nl-NL"/>
         </w:rPr>
         <w:t>Jeroen Veen</w:t>
       </w:r>

</xml_diff>

<commit_message>
documentation and schematic improvements
documentation updated, design choices update on led driver
added esd protection options diodes and ic for i2c esd protection
</commit_message>
<xml_diff>
--- a/Documentation/Technical Considerations.docx
+++ b/Documentation/Technical Considerations.docx
@@ -783,13 +783,6 @@
               </w:rPr>
               <w:t>All in one computer, good documentation, good software support</w:t>
             </w:r>
-            <w:r>
-              <w:rPr>
-                <w:b/>
-                <w:lang w:val="en-US"/>
-              </w:rPr>
-              <w:t>.</w:t>
-            </w:r>
           </w:p>
         </w:tc>
         <w:tc>
@@ -855,7 +848,7 @@
                 <w:b/>
                 <w:lang w:val="en-US"/>
               </w:rPr>
-              <w:t>aspberry Pi 4 model B seems the most suitable.</w:t>
+              <w:t>aspberry Pi 4 model B seems the most suitable</w:t>
             </w:r>
           </w:p>
         </w:tc>
@@ -955,13 +948,6 @@
               </w:rPr>
               <w:t>in</w:t>
             </w:r>
-            <w:r>
-              <w:rPr>
-                <w:b/>
-                <w:lang w:val="en-US"/>
-              </w:rPr>
-              <w:t>.</w:t>
-            </w:r>
           </w:p>
         </w:tc>
         <w:tc>
@@ -1015,14 +1001,14 @@
                 <w:b/>
                 <w:lang w:val="en-US"/>
               </w:rPr>
-              <w:t>wrong frequency ratings</w:t>
-            </w:r>
-            <w:r>
-              <w:rPr>
-                <w:b/>
-                <w:lang w:val="en-US"/>
-              </w:rPr>
-              <w:t>.</w:t>
+              <w:t>wrong frequency rating</w:t>
+            </w:r>
+            <w:r>
+              <w:rPr>
+                <w:b/>
+                <w:lang w:val="en-US"/>
+              </w:rPr>
+              <w:t>s</w:t>
             </w:r>
           </w:p>
         </w:tc>
@@ -1516,7 +1502,7 @@
                 <w:b/>
                 <w:lang w:val="en-US"/>
               </w:rPr>
-              <w:t xml:space="preserve">The flag ship version of the tmc series. </w:t>
+              <w:t>The flag ship version of the tmc series</w:t>
             </w:r>
           </w:p>
         </w:tc>
@@ -1665,28 +1651,7 @@
                 <w:b/>
                 <w:lang w:val="en-US"/>
               </w:rPr>
-              <w:t>higher impedance and so lower output amperage</w:t>
-            </w:r>
-            <w:r>
-              <w:rPr>
-                <w:b/>
-                <w:lang w:val="en-US"/>
-              </w:rPr>
-              <w:t xml:space="preserve"> than tmc2209</w:t>
-            </w:r>
-            <w:r>
-              <w:rPr>
-                <w:b/>
-                <w:lang w:val="en-US"/>
-              </w:rPr>
-              <w:t>.</w:t>
-            </w:r>
-            <w:r>
-              <w:rPr>
-                <w:b/>
-                <w:lang w:val="en-US"/>
-              </w:rPr>
-              <w:t xml:space="preserve"> It also has less features than tmc2209</w:t>
+              <w:t>higher impedance and so lower output amperage than tmc2209. It also has less features than tmc2209</w:t>
             </w:r>
           </w:p>
         </w:tc>
@@ -1805,7 +1770,7 @@
                 <w:b/>
                 <w:lang w:val="en-US"/>
               </w:rPr>
-              <w:t xml:space="preserve">Not the best option, a higher current version (6A) would have been ideal: DRV8874. </w:t>
+              <w:t>Not the best option, a higher current version (6A) would have been ideal: DRV8874</w:t>
             </w:r>
           </w:p>
         </w:tc>
@@ -1970,9 +1935,17 @@
               <w:jc w:val="center"/>
               <w:rPr>
                 <w:b/>
-                <w:lang w:val="en-US"/>
-              </w:rPr>
-            </w:pPr>
+                <w:bCs/>
+                <w:lang w:val="en-US"/>
+              </w:rPr>
+            </w:pPr>
+            <w:r>
+              <w:rPr>
+                <w:b/>
+                <w:bCs/>
+              </w:rPr>
+              <w:t>TPS61169</w:t>
+            </w:r>
           </w:p>
         </w:tc>
         <w:tc>
@@ -1990,6 +1963,13 @@
                 <w:lang w:val="en-US"/>
               </w:rPr>
             </w:pPr>
+            <w:r>
+              <w:rPr>
+                <w:b/>
+                <w:lang w:val="en-US"/>
+              </w:rPr>
+              <w:t>LED driver</w:t>
+            </w:r>
           </w:p>
         </w:tc>
         <w:tc>
@@ -2007,6 +1987,13 @@
                 <w:lang w:val="en-US"/>
               </w:rPr>
             </w:pPr>
+            <w:r>
+              <w:rPr>
+                <w:b/>
+                <w:lang w:val="en-US"/>
+              </w:rPr>
+              <w:t>LED current can be set with resistor</w:t>
+            </w:r>
           </w:p>
         </w:tc>
         <w:tc>
@@ -2024,6 +2011,301 @@
                 <w:lang w:val="en-US"/>
               </w:rPr>
             </w:pPr>
+          </w:p>
+        </w:tc>
+        <w:tc>
+          <w:tcPr>
+            <w:tcW w:w="2835" w:type="dxa"/>
+            <w:shd w:val="clear" w:color="auto" w:fill="DAE2F3"/>
+          </w:tcPr>
+          <w:p>
+            <w:pPr>
+              <w:pStyle w:val="TableParagraph"/>
+              <w:spacing w:before="116"/>
+              <w:ind w:left="119" w:right="144"/>
+              <w:rPr>
+                <w:b/>
+                <w:lang w:val="en-US"/>
+              </w:rPr>
+            </w:pPr>
+          </w:p>
+        </w:tc>
+      </w:tr>
+      <w:tr>
+        <w:trPr>
+          <w:trHeight w:val="777"/>
+        </w:trPr>
+        <w:tc>
+          <w:tcPr>
+            <w:tcW w:w="1271" w:type="dxa"/>
+            <w:shd w:val="clear" w:color="auto" w:fill="DAE2F3"/>
+          </w:tcPr>
+          <w:p>
+            <w:pPr>
+              <w:pStyle w:val="TableParagraph"/>
+              <w:spacing w:before="116"/>
+              <w:ind w:left="110"/>
+              <w:jc w:val="center"/>
+              <w:rPr>
+                <w:b/>
+                <w:bCs/>
+              </w:rPr>
+            </w:pPr>
+            <w:r>
+              <w:rPr>
+                <w:b/>
+                <w:bCs/>
+              </w:rPr>
+              <w:lastRenderedPageBreak/>
+              <w:t>TPS92360</w:t>
+            </w:r>
+          </w:p>
+        </w:tc>
+        <w:tc>
+          <w:tcPr>
+            <w:tcW w:w="1843" w:type="dxa"/>
+            <w:shd w:val="clear" w:color="auto" w:fill="DAE2F3"/>
+          </w:tcPr>
+          <w:p>
+            <w:pPr>
+              <w:pStyle w:val="TableParagraph"/>
+              <w:spacing w:before="116"/>
+              <w:ind w:right="212"/>
+              <w:rPr>
+                <w:b/>
+                <w:lang w:val="en-US"/>
+              </w:rPr>
+            </w:pPr>
+            <w:r>
+              <w:rPr>
+                <w:b/>
+                <w:lang w:val="en-US"/>
+              </w:rPr>
+              <w:t>LED driver</w:t>
+            </w:r>
+          </w:p>
+        </w:tc>
+        <w:tc>
+          <w:tcPr>
+            <w:tcW w:w="2410" w:type="dxa"/>
+            <w:shd w:val="clear" w:color="auto" w:fill="DAE2F3"/>
+          </w:tcPr>
+          <w:p>
+            <w:pPr>
+              <w:pStyle w:val="TableParagraph"/>
+              <w:spacing w:before="116"/>
+              <w:ind w:left="119" w:right="144"/>
+              <w:rPr>
+                <w:b/>
+                <w:lang w:val="en-US"/>
+              </w:rPr>
+            </w:pPr>
+            <w:r>
+              <w:rPr>
+                <w:b/>
+                <w:lang w:val="en-US"/>
+              </w:rPr>
+              <w:t>LED current can be set with resistor</w:t>
+            </w:r>
+          </w:p>
+        </w:tc>
+        <w:tc>
+          <w:tcPr>
+            <w:tcW w:w="2693" w:type="dxa"/>
+            <w:shd w:val="clear" w:color="auto" w:fill="DAE2F3"/>
+          </w:tcPr>
+          <w:p>
+            <w:pPr>
+              <w:pStyle w:val="TableParagraph"/>
+              <w:spacing w:before="116"/>
+              <w:ind w:left="119" w:right="144"/>
+              <w:rPr>
+                <w:b/>
+                <w:lang w:val="en-US"/>
+              </w:rPr>
+            </w:pPr>
+          </w:p>
+        </w:tc>
+        <w:tc>
+          <w:tcPr>
+            <w:tcW w:w="2835" w:type="dxa"/>
+            <w:shd w:val="clear" w:color="auto" w:fill="DAE2F3"/>
+          </w:tcPr>
+          <w:p>
+            <w:pPr>
+              <w:pStyle w:val="TableParagraph"/>
+              <w:spacing w:before="116"/>
+              <w:ind w:left="119" w:right="144"/>
+              <w:rPr>
+                <w:b/>
+                <w:lang w:val="en-US"/>
+              </w:rPr>
+            </w:pPr>
+            <w:r>
+              <w:rPr>
+                <w:b/>
+                <w:lang w:val="en-US"/>
+              </w:rPr>
+              <w:t>Seems the same driver as the tps61169</w:t>
+            </w:r>
+          </w:p>
+        </w:tc>
+      </w:tr>
+      <w:tr>
+        <w:trPr>
+          <w:trHeight w:val="777"/>
+        </w:trPr>
+        <w:tc>
+          <w:tcPr>
+            <w:tcW w:w="1271" w:type="dxa"/>
+            <w:shd w:val="clear" w:color="auto" w:fill="DAE2F3"/>
+          </w:tcPr>
+          <w:p>
+            <w:pPr>
+              <w:pStyle w:val="TableParagraph"/>
+              <w:spacing w:before="116"/>
+              <w:ind w:left="110"/>
+              <w:jc w:val="center"/>
+              <w:rPr>
+                <w:b/>
+                <w:bCs/>
+              </w:rPr>
+            </w:pPr>
+            <w:r>
+              <w:rPr>
+                <w:b/>
+                <w:bCs/>
+              </w:rPr>
+              <w:t>P82B96</w:t>
+            </w:r>
+          </w:p>
+        </w:tc>
+        <w:tc>
+          <w:tcPr>
+            <w:tcW w:w="1843" w:type="dxa"/>
+            <w:shd w:val="clear" w:color="auto" w:fill="DAE2F3"/>
+          </w:tcPr>
+          <w:p>
+            <w:pPr>
+              <w:pStyle w:val="TableParagraph"/>
+              <w:spacing w:before="116"/>
+              <w:ind w:right="212"/>
+              <w:rPr>
+                <w:b/>
+                <w:lang w:val="en-US"/>
+              </w:rPr>
+            </w:pPr>
+            <w:r>
+              <w:rPr>
+                <w:b/>
+                <w:lang w:val="en-US"/>
+              </w:rPr>
+              <w:t>I2C ESD protection IC</w:t>
+            </w:r>
+          </w:p>
+        </w:tc>
+        <w:tc>
+          <w:tcPr>
+            <w:tcW w:w="2410" w:type="dxa"/>
+            <w:shd w:val="clear" w:color="auto" w:fill="DAE2F3"/>
+          </w:tcPr>
+          <w:p>
+            <w:pPr>
+              <w:pStyle w:val="TableParagraph"/>
+              <w:spacing w:before="116"/>
+              <w:ind w:left="119" w:right="144"/>
+              <w:rPr>
+                <w:b/>
+                <w:lang w:val="en-US"/>
+              </w:rPr>
+            </w:pPr>
+            <w:r>
+              <w:rPr>
+                <w:b/>
+                <w:lang w:val="en-US"/>
+              </w:rPr>
+              <w:t xml:space="preserve">Galvanic separation </w:t>
+            </w:r>
+            <w:r>
+              <w:rPr>
+                <w:b/>
+                <w:lang w:val="en-US"/>
+              </w:rPr>
+              <w:t>of i2c lines which results in high esd</w:t>
+            </w:r>
+            <w:r>
+              <w:rPr>
+                <w:b/>
+                <w:lang w:val="en-US"/>
+              </w:rPr>
+              <w:t xml:space="preserve"> level</w:t>
+            </w:r>
+            <w:r>
+              <w:rPr>
+                <w:b/>
+                <w:lang w:val="en-US"/>
+              </w:rPr>
+              <w:t xml:space="preserve"> protection</w:t>
+            </w:r>
+            <w:r>
+              <w:rPr>
+                <w:b/>
+                <w:lang w:val="en-US"/>
+              </w:rPr>
+              <w:t>. One package saves all</w:t>
+            </w:r>
+          </w:p>
+        </w:tc>
+        <w:tc>
+          <w:tcPr>
+            <w:tcW w:w="2693" w:type="dxa"/>
+            <w:shd w:val="clear" w:color="auto" w:fill="DAE2F3"/>
+          </w:tcPr>
+          <w:p>
+            <w:pPr>
+              <w:pStyle w:val="TableParagraph"/>
+              <w:spacing w:before="116"/>
+              <w:ind w:left="119" w:right="144"/>
+              <w:rPr>
+                <w:b/>
+                <w:lang w:val="en-US"/>
+              </w:rPr>
+            </w:pPr>
+            <w:r>
+              <w:rPr>
+                <w:b/>
+                <w:lang w:val="en-US"/>
+              </w:rPr>
+              <w:t>A little more complicated possibly than using passive components</w:t>
+            </w:r>
+            <w:r>
+              <w:rPr>
+                <w:b/>
+                <w:lang w:val="en-US"/>
+              </w:rPr>
+              <w:t xml:space="preserve">. </w:t>
+            </w:r>
+            <w:r>
+              <w:rPr>
+                <w:b/>
+                <w:lang w:val="en-US"/>
+              </w:rPr>
+              <w:t>E</w:t>
+            </w:r>
+            <w:r>
+              <w:rPr>
+                <w:b/>
+                <w:lang w:val="en-US"/>
+              </w:rPr>
+              <w:t>xpensive</w:t>
+            </w:r>
+            <w:r>
+              <w:rPr>
+                <w:b/>
+                <w:lang w:val="en-US"/>
+              </w:rPr>
+              <w:t>.</w:t>
+            </w:r>
           </w:p>
         </w:tc>
         <w:tc>

</xml_diff>

<commit_message>
created thermal control documentation
</commit_message>
<xml_diff>
--- a/Documentation/Technical Considerations.docx
+++ b/Documentation/Technical Considerations.docx
@@ -970,8 +970,33 @@
                 <w:b/>
                 <w:lang w:val="en-US"/>
               </w:rPr>
-              <w:t>Datasheet unclear if there is a switching value of 750 Mhz or Khz</w:t>
-            </w:r>
+              <w:t xml:space="preserve">Datasheet unclear if there is a switching value of 750 </w:t>
+            </w:r>
+            <w:proofErr w:type="spellStart"/>
+            <w:r>
+              <w:rPr>
+                <w:b/>
+                <w:lang w:val="en-US"/>
+              </w:rPr>
+              <w:t>Mhz</w:t>
+            </w:r>
+            <w:proofErr w:type="spellEnd"/>
+            <w:r>
+              <w:rPr>
+                <w:b/>
+                <w:lang w:val="en-US"/>
+              </w:rPr>
+              <w:t xml:space="preserve"> or </w:t>
+            </w:r>
+            <w:proofErr w:type="spellStart"/>
+            <w:r>
+              <w:rPr>
+                <w:b/>
+                <w:lang w:val="en-US"/>
+              </w:rPr>
+              <w:t>Khz</w:t>
+            </w:r>
+            <w:proofErr w:type="spellEnd"/>
           </w:p>
         </w:tc>
         <w:tc>
@@ -1384,7 +1409,23 @@
                 <w:b/>
                 <w:lang w:val="en-US"/>
               </w:rPr>
-              <w:t>, low cpu usage</w:t>
+              <w:t xml:space="preserve">, low </w:t>
+            </w:r>
+            <w:proofErr w:type="spellStart"/>
+            <w:r>
+              <w:rPr>
+                <w:b/>
+                <w:lang w:val="en-US"/>
+              </w:rPr>
+              <w:t>cpu</w:t>
+            </w:r>
+            <w:proofErr w:type="spellEnd"/>
+            <w:r>
+              <w:rPr>
+                <w:b/>
+                <w:lang w:val="en-US"/>
+              </w:rPr>
+              <w:t xml:space="preserve"> usage</w:t>
             </w:r>
           </w:p>
         </w:tc>
@@ -1502,7 +1543,23 @@
                 <w:b/>
                 <w:lang w:val="en-US"/>
               </w:rPr>
-              <w:t>The flag ship version of the tmc series</w:t>
+              <w:t xml:space="preserve">The flag ship version of the </w:t>
+            </w:r>
+            <w:proofErr w:type="spellStart"/>
+            <w:r>
+              <w:rPr>
+                <w:b/>
+                <w:lang w:val="en-US"/>
+              </w:rPr>
+              <w:t>tmc</w:t>
+            </w:r>
+            <w:proofErr w:type="spellEnd"/>
+            <w:r>
+              <w:rPr>
+                <w:b/>
+                <w:lang w:val="en-US"/>
+              </w:rPr>
+              <w:t xml:space="preserve"> series</w:t>
             </w:r>
           </w:p>
         </w:tc>
@@ -1687,7 +1744,6 @@
               <w:pStyle w:val="TableParagraph"/>
               <w:spacing w:before="116"/>
               <w:ind w:left="110"/>
-              <w:jc w:val="center"/>
               <w:rPr>
                 <w:b/>
                 <w:lang w:val="en-US"/>
@@ -1746,7 +1802,23 @@
                 <w:b/>
                 <w:lang w:val="en-US"/>
               </w:rPr>
-              <w:t>Is able to supply 3.6A of current, enough for the peltier module most likely</w:t>
+              <w:t xml:space="preserve">Is able to supply 3.6A of current, enough for the </w:t>
+            </w:r>
+            <w:proofErr w:type="spellStart"/>
+            <w:r>
+              <w:rPr>
+                <w:b/>
+                <w:lang w:val="en-US"/>
+              </w:rPr>
+              <w:t>peltier</w:t>
+            </w:r>
+            <w:proofErr w:type="spellEnd"/>
+            <w:r>
+              <w:rPr>
+                <w:b/>
+                <w:lang w:val="en-US"/>
+              </w:rPr>
+              <w:t xml:space="preserve"> module most likely</w:t>
             </w:r>
           </w:p>
         </w:tc>
@@ -1806,7 +1878,6 @@
               <w:pStyle w:val="TableParagraph"/>
               <w:spacing w:before="116"/>
               <w:ind w:left="110"/>
-              <w:jc w:val="center"/>
               <w:rPr>
                 <w:b/>
                 <w:lang w:val="en-US"/>
@@ -1841,7 +1912,23 @@
                 <w:b/>
                 <w:lang w:val="en-US"/>
               </w:rPr>
-              <w:t>High load switching mosfet (logic level)</w:t>
+              <w:t xml:space="preserve">High load switching </w:t>
+            </w:r>
+            <w:proofErr w:type="spellStart"/>
+            <w:r>
+              <w:rPr>
+                <w:b/>
+                <w:lang w:val="en-US"/>
+              </w:rPr>
+              <w:t>mosfet</w:t>
+            </w:r>
+            <w:proofErr w:type="spellEnd"/>
+            <w:r>
+              <w:rPr>
+                <w:b/>
+                <w:lang w:val="en-US"/>
+              </w:rPr>
+              <w:t xml:space="preserve"> (logic level)</w:t>
             </w:r>
           </w:p>
         </w:tc>
@@ -1865,7 +1952,23 @@
                 <w:b/>
                 <w:lang w:val="en-US"/>
               </w:rPr>
-              <w:t>A logic level high mosfet that can handle very high currents</w:t>
+              <w:t xml:space="preserve">A logic level high </w:t>
+            </w:r>
+            <w:proofErr w:type="spellStart"/>
+            <w:r>
+              <w:rPr>
+                <w:b/>
+                <w:lang w:val="en-US"/>
+              </w:rPr>
+              <w:t>mosfet</w:t>
+            </w:r>
+            <w:proofErr w:type="spellEnd"/>
+            <w:r>
+              <w:rPr>
+                <w:b/>
+                <w:lang w:val="en-US"/>
+              </w:rPr>
+              <w:t xml:space="preserve"> that can handle very high currents</w:t>
             </w:r>
             <w:r>
               <w:rPr>
@@ -1932,7 +2035,6 @@
               <w:pStyle w:val="TableParagraph"/>
               <w:spacing w:before="116"/>
               <w:ind w:left="110"/>
-              <w:jc w:val="center"/>
               <w:rPr>
                 <w:b/>
                 <w:bCs/>
@@ -2045,7 +2147,6 @@
               <w:pStyle w:val="TableParagraph"/>
               <w:spacing w:before="116"/>
               <w:ind w:left="110"/>
-              <w:jc w:val="center"/>
               <w:rPr>
                 <w:b/>
                 <w:bCs/>
@@ -2165,7 +2266,6 @@
               <w:pStyle w:val="TableParagraph"/>
               <w:spacing w:before="116"/>
               <w:ind w:left="110"/>
-              <w:jc w:val="center"/>
               <w:rPr>
                 <w:b/>
                 <w:bCs/>
@@ -2231,8 +2331,17 @@
                 <w:b/>
                 <w:lang w:val="en-US"/>
               </w:rPr>
-              <w:t>of i2c lines which results in high esd</w:t>
-            </w:r>
+              <w:t xml:space="preserve">of i2c lines which results in high </w:t>
+            </w:r>
+            <w:proofErr w:type="spellStart"/>
+            <w:r>
+              <w:rPr>
+                <w:b/>
+                <w:lang w:val="en-US"/>
+              </w:rPr>
+              <w:t>esd</w:t>
+            </w:r>
+            <w:proofErr w:type="spellEnd"/>
             <w:r>
               <w:rPr>
                 <w:b/>
@@ -2306,6 +2415,96 @@
               </w:rPr>
               <w:t>.</w:t>
             </w:r>
+          </w:p>
+        </w:tc>
+        <w:tc>
+          <w:tcPr>
+            <w:tcW w:w="2835" w:type="dxa"/>
+            <w:shd w:val="clear" w:color="auto" w:fill="DAE2F3"/>
+          </w:tcPr>
+          <w:p>
+            <w:pPr>
+              <w:pStyle w:val="TableParagraph"/>
+              <w:spacing w:before="116"/>
+              <w:ind w:left="119" w:right="144"/>
+              <w:rPr>
+                <w:b/>
+                <w:lang w:val="en-US"/>
+              </w:rPr>
+            </w:pPr>
+          </w:p>
+        </w:tc>
+      </w:tr>
+      <w:tr>
+        <w:trPr>
+          <w:trHeight w:val="777"/>
+        </w:trPr>
+        <w:tc>
+          <w:tcPr>
+            <w:tcW w:w="1271" w:type="dxa"/>
+            <w:shd w:val="clear" w:color="auto" w:fill="DAE2F3"/>
+          </w:tcPr>
+          <w:p>
+            <w:pPr>
+              <w:pStyle w:val="TableParagraph"/>
+              <w:spacing w:before="116"/>
+              <w:ind w:left="110"/>
+              <w:rPr>
+                <w:b/>
+                <w:bCs/>
+              </w:rPr>
+            </w:pPr>
+          </w:p>
+        </w:tc>
+        <w:tc>
+          <w:tcPr>
+            <w:tcW w:w="1843" w:type="dxa"/>
+            <w:shd w:val="clear" w:color="auto" w:fill="DAE2F3"/>
+          </w:tcPr>
+          <w:p>
+            <w:pPr>
+              <w:pStyle w:val="TableParagraph"/>
+              <w:spacing w:before="116"/>
+              <w:ind w:right="212"/>
+              <w:rPr>
+                <w:b/>
+                <w:lang w:val="en-US"/>
+              </w:rPr>
+            </w:pPr>
+          </w:p>
+        </w:tc>
+        <w:tc>
+          <w:tcPr>
+            <w:tcW w:w="2410" w:type="dxa"/>
+            <w:shd w:val="clear" w:color="auto" w:fill="DAE2F3"/>
+          </w:tcPr>
+          <w:p>
+            <w:pPr>
+              <w:pStyle w:val="TableParagraph"/>
+              <w:spacing w:before="116"/>
+              <w:ind w:left="119" w:right="144"/>
+              <w:rPr>
+                <w:b/>
+                <w:lang w:val="en-US"/>
+              </w:rPr>
+            </w:pPr>
+          </w:p>
+        </w:tc>
+        <w:tc>
+          <w:tcPr>
+            <w:tcW w:w="2693" w:type="dxa"/>
+            <w:shd w:val="clear" w:color="auto" w:fill="DAE2F3"/>
+          </w:tcPr>
+          <w:p>
+            <w:pPr>
+              <w:pStyle w:val="TableParagraph"/>
+              <w:spacing w:before="116"/>
+              <w:ind w:left="119" w:right="144"/>
+              <w:rPr>
+                <w:b/>
+                <w:lang w:val="en-US"/>
+              </w:rPr>
+            </w:pPr>
           </w:p>
         </w:tc>
         <w:tc>

</xml_diff>